<commit_message>
java 8 lambda expression
</commit_message>
<xml_diff>
--- a/WFS Notes.docx
+++ b/WFS Notes.docx
@@ -2257,6 +2257,729 @@
           <w:szCs w:val="28"/>
         </w:rPr>
       </w:pPr>
+      <w:r>
+        <w:rPr>
+          <w:rFonts w:ascii="Consolas" w:hAnsi="Consolas"/>
+          <w:sz w:val="28"/>
+          <w:szCs w:val="28"/>
+          <w:highlight w:val="yellow"/>
+        </w:rPr>
+        <w:t>Changes in the interface</w:t>
+      </w:r>
+    </w:p>
+    <w:p>
+      <w:pPr>
+        <w:rPr>
+          <w:rFonts w:ascii="Consolas" w:hAnsi="Consolas"/>
+          <w:sz w:val="28"/>
+          <w:szCs w:val="28"/>
+        </w:rPr>
+      </w:pPr>
+      <w:r>
+        <w:rPr>
+          <w:rFonts w:ascii="Consolas" w:hAnsi="Consolas"/>
+          <w:sz w:val="28"/>
+          <w:szCs w:val="28"/>
+        </w:rPr>
+        <w:t>You can have methods with body in the interface</w:t>
+      </w:r>
+      <w:r>
+        <w:rPr>
+          <w:rFonts w:ascii="Consolas" w:hAnsi="Consolas"/>
+          <w:sz w:val="28"/>
+          <w:szCs w:val="28"/>
+        </w:rPr>
+        <w:t xml:space="preserve"> </w:t>
+      </w:r>
+    </w:p>
+    <w:p>
+      <w:pPr>
+        <w:pStyle w:val="ListParagraph"/>
+        <w:numPr>
+          <w:ilvl w:val="0"/>
+          <w:numId w:val="6"/>
+        </w:numPr>
+        <w:rPr>
+          <w:rFonts w:ascii="Consolas" w:hAnsi="Consolas"/>
+          <w:sz w:val="28"/>
+          <w:szCs w:val="28"/>
+        </w:rPr>
+      </w:pPr>
+      <w:r>
+        <w:rPr>
+          <w:rFonts w:ascii="Consolas" w:hAnsi="Consolas"/>
+          <w:sz w:val="28"/>
+          <w:szCs w:val="28"/>
+        </w:rPr>
+        <w:t>default methods</w:t>
+      </w:r>
+      <w:r>
+        <w:rPr>
+          <w:rFonts w:ascii="Consolas" w:hAnsi="Consolas"/>
+          <w:sz w:val="28"/>
+          <w:szCs w:val="28"/>
+        </w:rPr>
+        <w:t>: i</w:t>
+      </w:r>
+      <w:r>
+        <w:rPr>
+          <w:rFonts w:ascii="Consolas" w:hAnsi="Consolas"/>
+          <w:sz w:val="28"/>
+          <w:szCs w:val="28"/>
+        </w:rPr>
+        <w:t>t will have some default implementations but not necessary to override</w:t>
+      </w:r>
+    </w:p>
+    <w:p>
+      <w:pPr>
+        <w:pStyle w:val="ListParagraph"/>
+        <w:numPr>
+          <w:ilvl w:val="0"/>
+          <w:numId w:val="6"/>
+        </w:numPr>
+        <w:rPr>
+          <w:rFonts w:ascii="Consolas" w:hAnsi="Consolas"/>
+          <w:sz w:val="28"/>
+          <w:szCs w:val="28"/>
+        </w:rPr>
+      </w:pPr>
+      <w:r>
+        <w:rPr>
+          <w:rFonts w:ascii="Consolas" w:hAnsi="Consolas"/>
+          <w:sz w:val="28"/>
+          <w:szCs w:val="28"/>
+        </w:rPr>
+        <w:t>static methods</w:t>
+      </w:r>
+      <w:r>
+        <w:rPr>
+          <w:rFonts w:ascii="Consolas" w:hAnsi="Consolas"/>
+          <w:sz w:val="28"/>
+          <w:szCs w:val="28"/>
+        </w:rPr>
+        <w:t>: you can call directly from the interface name</w:t>
+      </w:r>
+    </w:p>
+    <w:p>
+      <w:pPr>
+        <w:rPr>
+          <w:rFonts w:ascii="Consolas" w:hAnsi="Consolas"/>
+          <w:sz w:val="28"/>
+          <w:szCs w:val="28"/>
+        </w:rPr>
+      </w:pPr>
+    </w:p>
+    <w:p>
+      <w:pPr>
+        <w:rPr>
+          <w:rFonts w:ascii="Consolas" w:hAnsi="Consolas"/>
+          <w:sz w:val="28"/>
+          <w:szCs w:val="28"/>
+        </w:rPr>
+      </w:pPr>
+      <w:r>
+        <w:rPr>
+          <w:rFonts w:ascii="Consolas" w:hAnsi="Consolas"/>
+          <w:sz w:val="28"/>
+          <w:szCs w:val="28"/>
+          <w:highlight w:val="yellow"/>
+        </w:rPr>
+        <w:t>Lambda Expression:</w:t>
+      </w:r>
+    </w:p>
+    <w:p>
+      <w:pPr>
+        <w:rPr>
+          <w:rFonts w:ascii="Consolas" w:hAnsi="Consolas"/>
+          <w:sz w:val="28"/>
+          <w:szCs w:val="28"/>
+        </w:rPr>
+      </w:pPr>
+      <w:r>
+        <w:rPr>
+          <w:rFonts w:ascii="Consolas" w:hAnsi="Consolas"/>
+          <w:sz w:val="28"/>
+          <w:szCs w:val="28"/>
+        </w:rPr>
+        <w:t>It is a simplified form of implementing anonymous class</w:t>
+      </w:r>
+      <w:r>
+        <w:rPr>
+          <w:rFonts w:ascii="Consolas" w:hAnsi="Consolas"/>
+          <w:sz w:val="28"/>
+          <w:szCs w:val="28"/>
+        </w:rPr>
+        <w:t>, it has to be applied only on the interfaces having single abstract method (Functional Interface)</w:t>
+      </w:r>
+    </w:p>
+    <w:p>
+      <w:pPr>
+        <w:rPr>
+          <w:rFonts w:ascii="Consolas" w:hAnsi="Consolas"/>
+          <w:sz w:val="28"/>
+          <w:szCs w:val="28"/>
+        </w:rPr>
+      </w:pPr>
+      <w:r>
+        <w:rPr>
+          <w:rFonts w:ascii="Consolas" w:hAnsi="Consolas"/>
+          <w:noProof/>
+          <w:sz w:val="28"/>
+          <w:szCs w:val="28"/>
+        </w:rPr>
+        <w:lastRenderedPageBreak/>
+        <w:drawing>
+          <wp:inline distT="0" distB="0" distL="0" distR="0">
+            <wp:extent cx="5727700" cy="4131945"/>
+            <wp:effectExtent l="19050" t="0" r="6350" b="0"/>
+            <wp:docPr id="11" name="Picture 11"/>
+            <wp:cNvGraphicFramePr>
+              <a:graphicFrameLocks xmlns:a="http://schemas.openxmlformats.org/drawingml/2006/main" noChangeAspect="1"/>
+            </wp:cNvGraphicFramePr>
+            <a:graphic xmlns:a="http://schemas.openxmlformats.org/drawingml/2006/main">
+              <a:graphicData uri="http://schemas.openxmlformats.org/drawingml/2006/picture">
+                <pic:pic xmlns:pic="http://schemas.openxmlformats.org/drawingml/2006/picture">
+                  <pic:nvPicPr>
+                    <pic:cNvPr id="0" name="Picture 11"/>
+                    <pic:cNvPicPr>
+                      <a:picLocks noChangeAspect="1" noChangeArrowheads="1"/>
+                    </pic:cNvPicPr>
+                  </pic:nvPicPr>
+                  <pic:blipFill>
+                    <a:blip r:embed="rId15"/>
+                    <a:srcRect/>
+                    <a:stretch>
+                      <a:fillRect/>
+                    </a:stretch>
+                  </pic:blipFill>
+                  <pic:spPr bwMode="auto">
+                    <a:xfrm>
+                      <a:off x="0" y="0"/>
+                      <a:ext cx="5727700" cy="4131945"/>
+                    </a:xfrm>
+                    <a:prstGeom prst="rect">
+                      <a:avLst/>
+                    </a:prstGeom>
+                    <a:noFill/>
+                    <a:ln w="9525">
+                      <a:noFill/>
+                      <a:miter lim="800000"/>
+                      <a:headEnd/>
+                      <a:tailEnd/>
+                    </a:ln>
+                  </pic:spPr>
+                </pic:pic>
+              </a:graphicData>
+            </a:graphic>
+          </wp:inline>
+        </w:drawing>
+      </w:r>
+    </w:p>
+    <w:p>
+      <w:pPr>
+        <w:rPr>
+          <w:rFonts w:ascii="Consolas" w:hAnsi="Consolas"/>
+          <w:sz w:val="28"/>
+          <w:szCs w:val="28"/>
+        </w:rPr>
+      </w:pPr>
+    </w:p>
+    <w:p>
+      <w:pPr>
+        <w:rPr>
+          <w:rFonts w:ascii="Consolas" w:hAnsi="Consolas"/>
+          <w:sz w:val="28"/>
+          <w:szCs w:val="28"/>
+        </w:rPr>
+      </w:pPr>
+      <w:r>
+        <w:rPr>
+          <w:rFonts w:ascii="Consolas" w:hAnsi="Consolas"/>
+          <w:sz w:val="28"/>
+          <w:szCs w:val="28"/>
+        </w:rPr>
+        <w:t>Lambda expressions are better when the statement is single line expression, but it also allows you to have multiline statements</w:t>
+      </w:r>
+    </w:p>
+    <w:p>
+      <w:pPr>
+        <w:rPr>
+          <w:rFonts w:ascii="Consolas" w:hAnsi="Consolas"/>
+          <w:sz w:val="28"/>
+          <w:szCs w:val="28"/>
+        </w:rPr>
+      </w:pPr>
+      <w:r>
+        <w:rPr>
+          <w:rFonts w:ascii="Consolas" w:hAnsi="Consolas"/>
+          <w:sz w:val="28"/>
+          <w:szCs w:val="28"/>
+        </w:rPr>
+        <w:t>() -&gt; 10 // a method that returns an int</w:t>
+      </w:r>
+    </w:p>
+    <w:p>
+      <w:pPr>
+        <w:rPr>
+          <w:rFonts w:ascii="Consolas" w:hAnsi="Consolas"/>
+          <w:sz w:val="28"/>
+          <w:szCs w:val="28"/>
+        </w:rPr>
+      </w:pPr>
+      <w:r>
+        <w:rPr>
+          <w:rFonts w:ascii="Consolas" w:hAnsi="Consolas"/>
+          <w:sz w:val="28"/>
+          <w:szCs w:val="28"/>
+        </w:rPr>
+        <w:t>() -&gt; “Hello” // a method that returns a String</w:t>
+      </w:r>
+    </w:p>
+    <w:p>
+      <w:pPr>
+        <w:rPr>
+          <w:rFonts w:ascii="Consolas" w:hAnsi="Consolas"/>
+          <w:sz w:val="28"/>
+          <w:szCs w:val="28"/>
+        </w:rPr>
+      </w:pPr>
+      <w:r>
+        <w:rPr>
+          <w:rFonts w:ascii="Consolas" w:hAnsi="Consolas"/>
+          <w:sz w:val="28"/>
+          <w:szCs w:val="28"/>
+        </w:rPr>
+        <w:t>(x, y) -&gt; x + y // a method that returns addition of x &amp; y</w:t>
+      </w:r>
+    </w:p>
+    <w:p>
+      <w:pPr>
+        <w:rPr>
+          <w:rFonts w:ascii="Consolas" w:hAnsi="Consolas"/>
+          <w:sz w:val="28"/>
+          <w:szCs w:val="28"/>
+        </w:rPr>
+      </w:pPr>
+      <w:r>
+        <w:rPr>
+          <w:rFonts w:ascii="Consolas" w:hAnsi="Consolas"/>
+          <w:sz w:val="28"/>
+          <w:szCs w:val="28"/>
+        </w:rPr>
+        <w:t>() -&gt; { System.out.println(“...”); return 10; }</w:t>
+      </w:r>
+    </w:p>
+    <w:p>
+      <w:pPr>
+        <w:rPr>
+          <w:rFonts w:ascii="Consolas" w:hAnsi="Consolas"/>
+          <w:sz w:val="28"/>
+          <w:szCs w:val="28"/>
+        </w:rPr>
+      </w:pPr>
+      <w:r>
+        <w:rPr>
+          <w:rFonts w:ascii="Consolas" w:hAnsi="Consolas"/>
+          <w:sz w:val="28"/>
+          <w:szCs w:val="28"/>
+        </w:rPr>
+        <w:t>() -&gt; System.out.println() // a method returns void</w:t>
+      </w:r>
+    </w:p>
+    <w:p>
+      <w:pPr>
+        <w:rPr>
+          <w:rFonts w:ascii="Consolas" w:hAnsi="Consolas"/>
+          <w:sz w:val="28"/>
+          <w:szCs w:val="28"/>
+        </w:rPr>
+      </w:pPr>
+      <w:r>
+        <w:rPr>
+          <w:rFonts w:ascii="Consolas" w:hAnsi="Consolas"/>
+          <w:sz w:val="28"/>
+          <w:szCs w:val="28"/>
+        </w:rPr>
+        <w:t xml:space="preserve">Note: return statement is required </w:t>
+      </w:r>
+      <w:r>
+        <w:rPr>
+          <w:rFonts w:ascii="Consolas" w:hAnsi="Consolas"/>
+          <w:sz w:val="28"/>
+          <w:szCs w:val="28"/>
+        </w:rPr>
+        <w:t xml:space="preserve">when a method has a return type </w:t>
+      </w:r>
+      <w:r>
+        <w:rPr>
+          <w:rFonts w:ascii="Consolas" w:hAnsi="Consolas"/>
+          <w:sz w:val="28"/>
+          <w:szCs w:val="28"/>
+        </w:rPr>
+        <w:t xml:space="preserve">if you write more than one line in lambda expression </w:t>
+      </w:r>
+    </w:p>
+    <w:p>
+      <w:pPr>
+        <w:rPr>
+          <w:rFonts w:ascii="Consolas" w:hAnsi="Consolas"/>
+          <w:sz w:val="28"/>
+          <w:szCs w:val="28"/>
+        </w:rPr>
+      </w:pPr>
+    </w:p>
+    <w:p>
+      <w:pPr>
+        <w:rPr>
+          <w:rFonts w:ascii="Consolas" w:hAnsi="Consolas"/>
+          <w:sz w:val="28"/>
+          <w:szCs w:val="28"/>
+        </w:rPr>
+      </w:pPr>
+    </w:p>
+    <w:p>
+      <w:pPr>
+        <w:rPr>
+          <w:rFonts w:ascii="Consolas" w:hAnsi="Consolas"/>
+          <w:sz w:val="28"/>
+          <w:szCs w:val="28"/>
+        </w:rPr>
+      </w:pPr>
+    </w:p>
+    <w:p>
+      <w:pPr>
+        <w:rPr>
+          <w:rFonts w:ascii="Consolas" w:hAnsi="Consolas"/>
+          <w:sz w:val="28"/>
+          <w:szCs w:val="28"/>
+        </w:rPr>
+      </w:pPr>
+    </w:p>
+    <w:p>
+      <w:pPr>
+        <w:rPr>
+          <w:rFonts w:ascii="Consolas" w:hAnsi="Consolas"/>
+          <w:sz w:val="28"/>
+          <w:szCs w:val="28"/>
+        </w:rPr>
+      </w:pPr>
+      <w:r>
+        <w:rPr>
+          <w:rFonts w:ascii="Consolas" w:hAnsi="Consolas"/>
+          <w:sz w:val="28"/>
+          <w:szCs w:val="28"/>
+          <w:highlight w:val="yellow"/>
+        </w:rPr>
+        <w:t>Functional Interface:</w:t>
+      </w:r>
+    </w:p>
+    <w:p>
+      <w:pPr>
+        <w:rPr>
+          <w:rFonts w:ascii="Consolas" w:hAnsi="Consolas"/>
+          <w:sz w:val="28"/>
+          <w:szCs w:val="28"/>
+        </w:rPr>
+      </w:pPr>
+      <w:r>
+        <w:rPr>
+          <w:rFonts w:ascii="Consolas" w:hAnsi="Consolas"/>
+          <w:sz w:val="28"/>
+          <w:szCs w:val="28"/>
+        </w:rPr>
+        <w:t>It allows you to pass code directly to a method, it is an interface with only one abstract methods</w:t>
+      </w:r>
+      <w:r>
+        <w:rPr>
+          <w:rFonts w:ascii="Consolas" w:hAnsi="Consolas"/>
+          <w:sz w:val="28"/>
+          <w:szCs w:val="28"/>
+        </w:rPr>
+        <w:t>.</w:t>
+      </w:r>
+    </w:p>
+    <w:p>
+      <w:pPr>
+        <w:rPr>
+          <w:rFonts w:ascii="Consolas" w:hAnsi="Consolas"/>
+          <w:sz w:val="28"/>
+          <w:szCs w:val="28"/>
+        </w:rPr>
+      </w:pPr>
+      <w:r>
+        <w:rPr>
+          <w:rFonts w:ascii="Consolas" w:hAnsi="Consolas"/>
+          <w:noProof/>
+          <w:sz w:val="28"/>
+          <w:szCs w:val="28"/>
+        </w:rPr>
+        <w:drawing>
+          <wp:inline distT="0" distB="0" distL="0" distR="0">
+            <wp:extent cx="5727700" cy="3364230"/>
+            <wp:effectExtent l="19050" t="0" r="6350" b="0"/>
+            <wp:docPr id="12" name="Picture 12"/>
+            <wp:cNvGraphicFramePr>
+              <a:graphicFrameLocks xmlns:a="http://schemas.openxmlformats.org/drawingml/2006/main" noChangeAspect="1"/>
+            </wp:cNvGraphicFramePr>
+            <a:graphic xmlns:a="http://schemas.openxmlformats.org/drawingml/2006/main">
+              <a:graphicData uri="http://schemas.openxmlformats.org/drawingml/2006/picture">
+                <pic:pic xmlns:pic="http://schemas.openxmlformats.org/drawingml/2006/picture">
+                  <pic:nvPicPr>
+                    <pic:cNvPr id="0" name="Picture 12"/>
+                    <pic:cNvPicPr>
+                      <a:picLocks noChangeAspect="1" noChangeArrowheads="1"/>
+                    </pic:cNvPicPr>
+                  </pic:nvPicPr>
+                  <pic:blipFill>
+                    <a:blip r:embed="rId16"/>
+                    <a:srcRect/>
+                    <a:stretch>
+                      <a:fillRect/>
+                    </a:stretch>
+                  </pic:blipFill>
+                  <pic:spPr bwMode="auto">
+                    <a:xfrm>
+                      <a:off x="0" y="0"/>
+                      <a:ext cx="5727700" cy="3364230"/>
+                    </a:xfrm>
+                    <a:prstGeom prst="rect">
+                      <a:avLst/>
+                    </a:prstGeom>
+                    <a:noFill/>
+                    <a:ln w="9525">
+                      <a:noFill/>
+                      <a:miter lim="800000"/>
+                      <a:headEnd/>
+                      <a:tailEnd/>
+                    </a:ln>
+                  </pic:spPr>
+                </pic:pic>
+              </a:graphicData>
+            </a:graphic>
+          </wp:inline>
+        </w:drawing>
+      </w:r>
+    </w:p>
+    <w:p>
+      <w:pPr>
+        <w:rPr>
+          <w:rFonts w:ascii="Consolas" w:hAnsi="Consolas"/>
+          <w:sz w:val="28"/>
+          <w:szCs w:val="28"/>
+        </w:rPr>
+      </w:pPr>
+    </w:p>
+    <w:p>
+      <w:pPr>
+        <w:rPr>
+          <w:rFonts w:ascii="Consolas" w:hAnsi="Consolas"/>
+          <w:sz w:val="28"/>
+          <w:szCs w:val="28"/>
+        </w:rPr>
+      </w:pPr>
+    </w:p>
+    <w:p>
+      <w:pPr>
+        <w:rPr>
+          <w:rFonts w:ascii="Consolas" w:hAnsi="Consolas"/>
+          <w:sz w:val="28"/>
+          <w:szCs w:val="28"/>
+        </w:rPr>
+      </w:pPr>
+      <w:r>
+        <w:rPr>
+          <w:rFonts w:ascii="Consolas" w:hAnsi="Consolas"/>
+          <w:sz w:val="28"/>
+          <w:szCs w:val="28"/>
+          <w:highlight w:val="yellow"/>
+        </w:rPr>
+        <w:t>Exercise:</w:t>
+      </w:r>
+    </w:p>
+    <w:p>
+      <w:pPr>
+        <w:rPr>
+          <w:rFonts w:ascii="Consolas" w:hAnsi="Consolas"/>
+          <w:sz w:val="28"/>
+          <w:szCs w:val="28"/>
+        </w:rPr>
+      </w:pPr>
+      <w:r>
+        <w:rPr>
+          <w:rFonts w:ascii="Consolas" w:hAnsi="Consolas"/>
+          <w:noProof/>
+          <w:sz w:val="28"/>
+          <w:szCs w:val="28"/>
+        </w:rPr>
+        <w:lastRenderedPageBreak/>
+        <w:drawing>
+          <wp:inline distT="0" distB="0" distL="0" distR="0">
+            <wp:extent cx="5727700" cy="2795270"/>
+            <wp:effectExtent l="19050" t="0" r="6350" b="0"/>
+            <wp:docPr id="13" name="Picture 13"/>
+            <wp:cNvGraphicFramePr>
+              <a:graphicFrameLocks xmlns:a="http://schemas.openxmlformats.org/drawingml/2006/main" noChangeAspect="1"/>
+            </wp:cNvGraphicFramePr>
+            <a:graphic xmlns:a="http://schemas.openxmlformats.org/drawingml/2006/main">
+              <a:graphicData uri="http://schemas.openxmlformats.org/drawingml/2006/picture">
+                <pic:pic xmlns:pic="http://schemas.openxmlformats.org/drawingml/2006/picture">
+                  <pic:nvPicPr>
+                    <pic:cNvPr id="0" name="Picture 13"/>
+                    <pic:cNvPicPr>
+                      <a:picLocks noChangeAspect="1" noChangeArrowheads="1"/>
+                    </pic:cNvPicPr>
+                  </pic:nvPicPr>
+                  <pic:blipFill>
+                    <a:blip r:embed="rId17"/>
+                    <a:srcRect/>
+                    <a:stretch>
+                      <a:fillRect/>
+                    </a:stretch>
+                  </pic:blipFill>
+                  <pic:spPr bwMode="auto">
+                    <a:xfrm>
+                      <a:off x="0" y="0"/>
+                      <a:ext cx="5727700" cy="2795270"/>
+                    </a:xfrm>
+                    <a:prstGeom prst="rect">
+                      <a:avLst/>
+                    </a:prstGeom>
+                    <a:noFill/>
+                    <a:ln w="9525">
+                      <a:noFill/>
+                      <a:miter lim="800000"/>
+                      <a:headEnd/>
+                      <a:tailEnd/>
+                    </a:ln>
+                  </pic:spPr>
+                </pic:pic>
+              </a:graphicData>
+            </a:graphic>
+          </wp:inline>
+        </w:drawing>
+      </w:r>
+    </w:p>
+    <w:p>
+      <w:pPr>
+        <w:rPr>
+          <w:rFonts w:ascii="Consolas" w:hAnsi="Consolas"/>
+          <w:sz w:val="28"/>
+          <w:szCs w:val="28"/>
+        </w:rPr>
+      </w:pPr>
+      <w:r>
+        <w:rPr>
+          <w:rFonts w:ascii="Consolas" w:hAnsi="Consolas"/>
+          <w:sz w:val="28"/>
+          <w:szCs w:val="28"/>
+        </w:rPr>
+        <w:t>1</w:t>
+      </w:r>
+      <w:r>
+        <w:rPr>
+          <w:rFonts w:ascii="Consolas" w:hAnsi="Consolas"/>
+          <w:sz w:val="28"/>
+          <w:szCs w:val="28"/>
+          <w:vertAlign w:val="superscript"/>
+        </w:rPr>
+        <w:t>st</w:t>
+      </w:r>
+      <w:r>
+        <w:rPr>
+          <w:rFonts w:ascii="Consolas" w:hAnsi="Consolas"/>
+          <w:sz w:val="28"/>
+          <w:szCs w:val="28"/>
+        </w:rPr>
+        <w:t xml:space="preserve"> requirement: get all the employees added into the collection</w:t>
+      </w:r>
+    </w:p>
+    <w:p>
+      <w:pPr>
+        <w:rPr>
+          <w:rFonts w:ascii="Consolas" w:hAnsi="Consolas"/>
+          <w:sz w:val="28"/>
+          <w:szCs w:val="28"/>
+        </w:rPr>
+      </w:pPr>
+      <w:r>
+        <w:rPr>
+          <w:rFonts w:ascii="Consolas" w:hAnsi="Consolas"/>
+          <w:sz w:val="28"/>
+          <w:szCs w:val="28"/>
+        </w:rPr>
+        <w:t>2</w:t>
+      </w:r>
+      <w:r>
+        <w:rPr>
+          <w:rFonts w:ascii="Consolas" w:hAnsi="Consolas"/>
+          <w:sz w:val="28"/>
+          <w:szCs w:val="28"/>
+          <w:vertAlign w:val="superscript"/>
+        </w:rPr>
+        <w:t>nd</w:t>
+      </w:r>
+      <w:r>
+        <w:rPr>
+          <w:rFonts w:ascii="Consolas" w:hAnsi="Consolas"/>
+          <w:sz w:val="28"/>
+          <w:szCs w:val="28"/>
+        </w:rPr>
+        <w:t xml:space="preserve"> requirement: get only the top 3 employees sorted based on id, salary, dob</w:t>
+      </w:r>
+    </w:p>
+    <w:p>
+      <w:pPr>
+        <w:rPr>
+          <w:rFonts w:ascii="Consolas" w:hAnsi="Consolas"/>
+          <w:sz w:val="28"/>
+          <w:szCs w:val="28"/>
+        </w:rPr>
+      </w:pPr>
+    </w:p>
+    <w:p>
+      <w:pPr>
+        <w:rPr>
+          <w:rFonts w:ascii="Consolas" w:hAnsi="Consolas"/>
+          <w:sz w:val="28"/>
+          <w:szCs w:val="28"/>
+        </w:rPr>
+      </w:pPr>
+    </w:p>
+    <w:p>
+      <w:pPr>
+        <w:rPr>
+          <w:rFonts w:ascii="Consolas" w:hAnsi="Consolas"/>
+          <w:sz w:val="28"/>
+          <w:szCs w:val="28"/>
+        </w:rPr>
+      </w:pPr>
+    </w:p>
+    <w:p>
+      <w:pPr>
+        <w:rPr>
+          <w:rFonts w:ascii="Consolas" w:hAnsi="Consolas"/>
+          <w:sz w:val="28"/>
+          <w:szCs w:val="28"/>
+        </w:rPr>
+      </w:pPr>
+    </w:p>
+    <w:p>
+      <w:pPr>
+        <w:rPr>
+          <w:rFonts w:ascii="Consolas" w:hAnsi="Consolas"/>
+          <w:sz w:val="28"/>
+          <w:szCs w:val="28"/>
+        </w:rPr>
+      </w:pPr>
+    </w:p>
+    <w:p>
+      <w:pPr>
+        <w:rPr>
+          <w:rFonts w:ascii="Consolas" w:hAnsi="Consolas"/>
+          <w:sz w:val="28"/>
+          <w:szCs w:val="28"/>
+        </w:rPr>
+      </w:pPr>
     </w:p>
     <w:p>
       <w:pPr>
@@ -2636,6 +3359,95 @@
     </w:lvl>
   </w:abstractNum>
   <w:abstractNum w:abstractNumId="4">
+    <w:nsid w:val="67D93A55"/>
+    <w:multiLevelType w:val="hybridMultilevel"/>
+    <w:tmpl w:val="608C508E"/>
+    <w:lvl w:ilvl="0" w:tplc="4009000F">
+      <w:start w:val="1"/>
+      <w:numFmt w:val="decimal"/>
+      <w:lvlText w:val="%1."/>
+      <w:lvlJc w:val="left"/>
+      <w:pPr>
+        <w:ind w:left="720" w:hanging="360"/>
+      </w:pPr>
+      <w:rPr>
+        <w:rFonts w:hint="default"/>
+      </w:rPr>
+    </w:lvl>
+    <w:lvl w:ilvl="1" w:tplc="40090019" w:tentative="1">
+      <w:start w:val="1"/>
+      <w:numFmt w:val="lowerLetter"/>
+      <w:lvlText w:val="%2."/>
+      <w:lvlJc w:val="left"/>
+      <w:pPr>
+        <w:ind w:left="1440" w:hanging="360"/>
+      </w:pPr>
+    </w:lvl>
+    <w:lvl w:ilvl="2" w:tplc="4009001B" w:tentative="1">
+      <w:start w:val="1"/>
+      <w:numFmt w:val="lowerRoman"/>
+      <w:lvlText w:val="%3."/>
+      <w:lvlJc w:val="right"/>
+      <w:pPr>
+        <w:ind w:left="2160" w:hanging="180"/>
+      </w:pPr>
+    </w:lvl>
+    <w:lvl w:ilvl="3" w:tplc="4009000F" w:tentative="1">
+      <w:start w:val="1"/>
+      <w:numFmt w:val="decimal"/>
+      <w:lvlText w:val="%4."/>
+      <w:lvlJc w:val="left"/>
+      <w:pPr>
+        <w:ind w:left="2880" w:hanging="360"/>
+      </w:pPr>
+    </w:lvl>
+    <w:lvl w:ilvl="4" w:tplc="40090019" w:tentative="1">
+      <w:start w:val="1"/>
+      <w:numFmt w:val="lowerLetter"/>
+      <w:lvlText w:val="%5."/>
+      <w:lvlJc w:val="left"/>
+      <w:pPr>
+        <w:ind w:left="3600" w:hanging="360"/>
+      </w:pPr>
+    </w:lvl>
+    <w:lvl w:ilvl="5" w:tplc="4009001B" w:tentative="1">
+      <w:start w:val="1"/>
+      <w:numFmt w:val="lowerRoman"/>
+      <w:lvlText w:val="%6."/>
+      <w:lvlJc w:val="right"/>
+      <w:pPr>
+        <w:ind w:left="4320" w:hanging="180"/>
+      </w:pPr>
+    </w:lvl>
+    <w:lvl w:ilvl="6" w:tplc="4009000F" w:tentative="1">
+      <w:start w:val="1"/>
+      <w:numFmt w:val="decimal"/>
+      <w:lvlText w:val="%7."/>
+      <w:lvlJc w:val="left"/>
+      <w:pPr>
+        <w:ind w:left="5040" w:hanging="360"/>
+      </w:pPr>
+    </w:lvl>
+    <w:lvl w:ilvl="7" w:tplc="40090019" w:tentative="1">
+      <w:start w:val="1"/>
+      <w:numFmt w:val="lowerLetter"/>
+      <w:lvlText w:val="%8."/>
+      <w:lvlJc w:val="left"/>
+      <w:pPr>
+        <w:ind w:left="5760" w:hanging="360"/>
+      </w:pPr>
+    </w:lvl>
+    <w:lvl w:ilvl="8" w:tplc="4009001B" w:tentative="1">
+      <w:start w:val="1"/>
+      <w:numFmt w:val="lowerRoman"/>
+      <w:lvlText w:val="%9."/>
+      <w:lvlJc w:val="right"/>
+      <w:pPr>
+        <w:ind w:left="6480" w:hanging="180"/>
+      </w:pPr>
+    </w:lvl>
+  </w:abstractNum>
+  <w:abstractNum w:abstractNumId="5">
     <w:nsid w:val="6FAF58D6"/>
     <w:multiLevelType w:val="hybridMultilevel"/>
     <w:tmpl w:val="9E82765A"/>
@@ -2728,7 +3540,7 @@
     <w:abstractNumId w:val="3"/>
   </w:num>
   <w:num w:numId="2">
-    <w:abstractNumId w:val="4"/>
+    <w:abstractNumId w:val="5"/>
   </w:num>
   <w:num w:numId="3">
     <w:abstractNumId w:val="2"/>
@@ -2738,6 +3550,9 @@
   </w:num>
   <w:num w:numId="5">
     <w:abstractNumId w:val="0"/>
+  </w:num>
+  <w:num w:numId="6">
+    <w:abstractNumId w:val="4"/>
   </w:num>
 </w:numbering>
 </file>

</xml_diff>

<commit_message>
spring demo first example
</commit_message>
<xml_diff>
--- a/WFS Notes.docx
+++ b/WFS Notes.docx
@@ -188,6 +188,7 @@
           <w:szCs w:val="28"/>
         </w:rPr>
       </w:pPr>
+      <w:proofErr w:type="spellStart"/>
       <w:r>
         <w:rPr>
           <w:rFonts w:ascii="Consolas" w:hAnsi="Consolas"/>
@@ -196,6 +197,7 @@
         </w:rPr>
         <w:t>Enums</w:t>
       </w:r>
+      <w:proofErr w:type="spellEnd"/>
     </w:p>
     <w:p>
       <w:pPr>
@@ -232,13 +234,23 @@
           <w:szCs w:val="28"/>
         </w:rPr>
       </w:pPr>
-      <w:r>
-        <w:rPr>
-          <w:rFonts w:ascii="Consolas" w:hAnsi="Consolas"/>
-          <w:sz w:val="28"/>
-          <w:szCs w:val="28"/>
-        </w:rPr>
-        <w:t>Var-Args</w:t>
+      <w:proofErr w:type="spellStart"/>
+      <w:r>
+        <w:rPr>
+          <w:rFonts w:ascii="Consolas" w:hAnsi="Consolas"/>
+          <w:sz w:val="28"/>
+          <w:szCs w:val="28"/>
+        </w:rPr>
+        <w:t>Var</w:t>
+      </w:r>
+      <w:proofErr w:type="spellEnd"/>
+      <w:r>
+        <w:rPr>
+          <w:rFonts w:ascii="Consolas" w:hAnsi="Consolas"/>
+          <w:sz w:val="28"/>
+          <w:szCs w:val="28"/>
+        </w:rPr>
+        <w:t>-Args</w:t>
       </w:r>
     </w:p>
     <w:p>
@@ -302,13 +314,23 @@
           <w:szCs w:val="28"/>
         </w:rPr>
       </w:pPr>
-      <w:r>
-        <w:rPr>
-          <w:rFonts w:ascii="Consolas" w:hAnsi="Consolas"/>
-          <w:sz w:val="28"/>
-          <w:szCs w:val="28"/>
-        </w:rPr>
-        <w:t>Enums: Fixed set of constants</w:t>
+      <w:proofErr w:type="spellStart"/>
+      <w:r>
+        <w:rPr>
+          <w:rFonts w:ascii="Consolas" w:hAnsi="Consolas"/>
+          <w:sz w:val="28"/>
+          <w:szCs w:val="28"/>
+        </w:rPr>
+        <w:t>Enums</w:t>
+      </w:r>
+      <w:proofErr w:type="spellEnd"/>
+      <w:r>
+        <w:rPr>
+          <w:rFonts w:ascii="Consolas" w:hAnsi="Consolas"/>
+          <w:sz w:val="28"/>
+          <w:szCs w:val="28"/>
+        </w:rPr>
+        <w:t>: Fixed set of constants</w:t>
       </w:r>
       <w:r>
         <w:rPr>
@@ -367,8 +389,18 @@
           <w:sz w:val="28"/>
           <w:szCs w:val="28"/>
         </w:rPr>
-        <w:t>Departments must be Accounts, Sales, Finance,..</w:t>
-      </w:r>
+        <w:t xml:space="preserve">Departments must be Accounts, Sales, </w:t>
+      </w:r>
+      <w:proofErr w:type="gramStart"/>
+      <w:r>
+        <w:rPr>
+          <w:rFonts w:ascii="Consolas" w:hAnsi="Consolas"/>
+          <w:sz w:val="28"/>
+          <w:szCs w:val="28"/>
+        </w:rPr>
+        <w:t>Finance,..</w:t>
+      </w:r>
+      <w:proofErr w:type="gramEnd"/>
     </w:p>
     <w:p>
       <w:pPr>
@@ -681,13 +713,23 @@
           <w:szCs w:val="28"/>
         </w:rPr>
       </w:pPr>
-      <w:r>
-        <w:rPr>
-          <w:rFonts w:ascii="Consolas" w:hAnsi="Consolas"/>
-          <w:sz w:val="28"/>
-          <w:szCs w:val="28"/>
-        </w:rPr>
-        <w:t>int sum(int... x)</w:t>
+      <w:proofErr w:type="gramStart"/>
+      <w:r>
+        <w:rPr>
+          <w:rFonts w:ascii="Consolas" w:hAnsi="Consolas"/>
+          <w:sz w:val="28"/>
+          <w:szCs w:val="28"/>
+        </w:rPr>
+        <w:t>int</w:t>
+      </w:r>
+      <w:proofErr w:type="gramEnd"/>
+      <w:r>
+        <w:rPr>
+          <w:rFonts w:ascii="Consolas" w:hAnsi="Consolas"/>
+          <w:sz w:val="28"/>
+          <w:szCs w:val="28"/>
+        </w:rPr>
+        <w:t xml:space="preserve"> sum(int... x)</w:t>
       </w:r>
     </w:p>
     <w:p>
@@ -1073,7 +1115,25 @@
           <w:sz w:val="28"/>
           <w:szCs w:val="28"/>
         </w:rPr>
-        <w:t>List&lt;Integer&gt; list = new ArrayList&lt;Integer&gt;();</w:t>
+        <w:t>List&lt;Integer&gt; list = new ArrayList&lt;Integer</w:t>
+      </w:r>
+      <w:proofErr w:type="gramStart"/>
+      <w:r>
+        <w:rPr>
+          <w:rFonts w:ascii="Consolas" w:hAnsi="Consolas"/>
+          <w:sz w:val="28"/>
+          <w:szCs w:val="28"/>
+        </w:rPr>
+        <w:t>&gt;(</w:t>
+      </w:r>
+      <w:proofErr w:type="gramEnd"/>
+      <w:r>
+        <w:rPr>
+          <w:rFonts w:ascii="Consolas" w:hAnsi="Consolas"/>
+          <w:sz w:val="28"/>
+          <w:szCs w:val="28"/>
+        </w:rPr>
+        <w:t>);</w:t>
       </w:r>
     </w:p>
     <w:p>
@@ -1116,7 +1176,25 @@
           <w:sz w:val="28"/>
           <w:szCs w:val="28"/>
         </w:rPr>
-        <w:t>List&lt;Integer&gt; list = new ArrayList&lt;&gt;();</w:t>
+        <w:t>List&lt;Integer&gt; list = new ArrayList&lt;</w:t>
+      </w:r>
+      <w:proofErr w:type="gramStart"/>
+      <w:r>
+        <w:rPr>
+          <w:rFonts w:ascii="Consolas" w:hAnsi="Consolas"/>
+          <w:sz w:val="28"/>
+          <w:szCs w:val="28"/>
+        </w:rPr>
+        <w:t>&gt;(</w:t>
+      </w:r>
+      <w:proofErr w:type="gramEnd"/>
+      <w:r>
+        <w:rPr>
+          <w:rFonts w:ascii="Consolas" w:hAnsi="Consolas"/>
+          <w:sz w:val="28"/>
+          <w:szCs w:val="28"/>
+        </w:rPr>
+        <w:t>);</w:t>
       </w:r>
     </w:p>
     <w:p>
@@ -1171,13 +1249,51 @@
           <w:szCs w:val="28"/>
         </w:rPr>
       </w:pPr>
-      <w:r>
-        <w:rPr>
-          <w:rFonts w:ascii="Consolas" w:hAnsi="Consolas"/>
-          <w:sz w:val="28"/>
-          <w:szCs w:val="28"/>
-        </w:rPr>
-        <w:t>catch(ArithmeticException | NumberFormatException e) { }</w:t>
+      <w:proofErr w:type="gramStart"/>
+      <w:r>
+        <w:rPr>
+          <w:rFonts w:ascii="Consolas" w:hAnsi="Consolas"/>
+          <w:sz w:val="28"/>
+          <w:szCs w:val="28"/>
+        </w:rPr>
+        <w:t>catch(</w:t>
+      </w:r>
+      <w:proofErr w:type="spellStart"/>
+      <w:proofErr w:type="gramEnd"/>
+      <w:r>
+        <w:rPr>
+          <w:rFonts w:ascii="Consolas" w:hAnsi="Consolas"/>
+          <w:sz w:val="28"/>
+          <w:szCs w:val="28"/>
+        </w:rPr>
+        <w:t>ArithmeticException</w:t>
+      </w:r>
+      <w:proofErr w:type="spellEnd"/>
+      <w:r>
+        <w:rPr>
+          <w:rFonts w:ascii="Consolas" w:hAnsi="Consolas"/>
+          <w:sz w:val="28"/>
+          <w:szCs w:val="28"/>
+        </w:rPr>
+        <w:t xml:space="preserve"> | </w:t>
+      </w:r>
+      <w:proofErr w:type="spellStart"/>
+      <w:r>
+        <w:rPr>
+          <w:rFonts w:ascii="Consolas" w:hAnsi="Consolas"/>
+          <w:sz w:val="28"/>
+          <w:szCs w:val="28"/>
+        </w:rPr>
+        <w:t>NumberFormatException</w:t>
+      </w:r>
+      <w:proofErr w:type="spellEnd"/>
+      <w:r>
+        <w:rPr>
+          <w:rFonts w:ascii="Consolas" w:hAnsi="Consolas"/>
+          <w:sz w:val="28"/>
+          <w:szCs w:val="28"/>
+        </w:rPr>
+        <w:t xml:space="preserve"> e) { }</w:t>
       </w:r>
     </w:p>
     <w:p>
@@ -1222,7 +1338,25 @@
           <w:szCs w:val="28"/>
         </w:rPr>
         <w:lastRenderedPageBreak/>
-        <w:t>This features automatically closes the resources like files, buffers, databases etc.</w:t>
+        <w:t xml:space="preserve">This </w:t>
+      </w:r>
+      <w:proofErr w:type="gramStart"/>
+      <w:r>
+        <w:rPr>
+          <w:rFonts w:ascii="Consolas" w:hAnsi="Consolas"/>
+          <w:sz w:val="28"/>
+          <w:szCs w:val="28"/>
+        </w:rPr>
+        <w:t>features</w:t>
+      </w:r>
+      <w:proofErr w:type="gramEnd"/>
+      <w:r>
+        <w:rPr>
+          <w:rFonts w:ascii="Consolas" w:hAnsi="Consolas"/>
+          <w:sz w:val="28"/>
+          <w:szCs w:val="28"/>
+        </w:rPr>
+        <w:t xml:space="preserve"> automatically closes the resources like files, buffers, databases etc.</w:t>
       </w:r>
     </w:p>
     <w:p>
@@ -1292,13 +1426,23 @@
           <w:szCs w:val="28"/>
         </w:rPr>
       </w:pPr>
-      <w:r>
-        <w:rPr>
-          <w:rFonts w:ascii="Consolas" w:hAnsi="Consolas"/>
-          <w:sz w:val="28"/>
-          <w:szCs w:val="28"/>
-        </w:rPr>
-        <w:t xml:space="preserve">try (resource instances; resource instances)  { </w:t>
+      <w:proofErr w:type="gramStart"/>
+      <w:r>
+        <w:rPr>
+          <w:rFonts w:ascii="Consolas" w:hAnsi="Consolas"/>
+          <w:sz w:val="28"/>
+          <w:szCs w:val="28"/>
+        </w:rPr>
+        <w:t>try</w:t>
+      </w:r>
+      <w:proofErr w:type="gramEnd"/>
+      <w:r>
+        <w:rPr>
+          <w:rFonts w:ascii="Consolas" w:hAnsi="Consolas"/>
+          <w:sz w:val="28"/>
+          <w:szCs w:val="28"/>
+        </w:rPr>
+        <w:t xml:space="preserve"> (resource instances; resource instances)  { </w:t>
       </w:r>
     </w:p>
     <w:p>
@@ -1344,13 +1488,41 @@
           <w:szCs w:val="28"/>
         </w:rPr>
       </w:pPr>
-      <w:r>
-        <w:rPr>
-          <w:rFonts w:ascii="Consolas" w:hAnsi="Consolas"/>
-          <w:sz w:val="28"/>
-          <w:szCs w:val="28"/>
-        </w:rPr>
-        <w:t>try (fw = new FileWriter(“abc.txt”))  { }</w:t>
+      <w:proofErr w:type="gramStart"/>
+      <w:r>
+        <w:rPr>
+          <w:rFonts w:ascii="Consolas" w:hAnsi="Consolas"/>
+          <w:sz w:val="28"/>
+          <w:szCs w:val="28"/>
+        </w:rPr>
+        <w:t>try</w:t>
+      </w:r>
+      <w:proofErr w:type="gramEnd"/>
+      <w:r>
+        <w:rPr>
+          <w:rFonts w:ascii="Consolas" w:hAnsi="Consolas"/>
+          <w:sz w:val="28"/>
+          <w:szCs w:val="28"/>
+        </w:rPr>
+        <w:t xml:space="preserve"> (</w:t>
+      </w:r>
+      <w:proofErr w:type="spellStart"/>
+      <w:r>
+        <w:rPr>
+          <w:rFonts w:ascii="Consolas" w:hAnsi="Consolas"/>
+          <w:sz w:val="28"/>
+          <w:szCs w:val="28"/>
+        </w:rPr>
+        <w:t>fw</w:t>
+      </w:r>
+      <w:proofErr w:type="spellEnd"/>
+      <w:r>
+        <w:rPr>
+          <w:rFonts w:ascii="Consolas" w:hAnsi="Consolas"/>
+          <w:sz w:val="28"/>
+          <w:szCs w:val="28"/>
+        </w:rPr>
+        <w:t xml:space="preserve"> = new FileWriter(“abc.txt”))  { }</w:t>
       </w:r>
     </w:p>
     <w:p>
@@ -1734,8 +1906,18 @@
           <w:sz w:val="28"/>
           <w:szCs w:val="28"/>
         </w:rPr>
-        <w:t>Java introduced 3 main classes to work on Date, Time and DateTime</w:t>
-      </w:r>
+        <w:t xml:space="preserve">Java introduced 3 main classes to work on Date, Time and </w:t>
+      </w:r>
+      <w:proofErr w:type="spellStart"/>
+      <w:r>
+        <w:rPr>
+          <w:rFonts w:ascii="Consolas" w:hAnsi="Consolas"/>
+          <w:sz w:val="28"/>
+          <w:szCs w:val="28"/>
+        </w:rPr>
+        <w:t>DateTime</w:t>
+      </w:r>
+      <w:proofErr w:type="spellEnd"/>
     </w:p>
     <w:p>
       <w:pPr>
@@ -1750,6 +1932,7 @@
           <w:szCs w:val="28"/>
         </w:rPr>
       </w:pPr>
+      <w:proofErr w:type="spellStart"/>
       <w:r>
         <w:rPr>
           <w:rFonts w:ascii="Consolas" w:hAnsi="Consolas"/>
@@ -1758,6 +1941,7 @@
         </w:rPr>
         <w:t>LocalDate</w:t>
       </w:r>
+      <w:proofErr w:type="spellEnd"/>
     </w:p>
     <w:p>
       <w:pPr>
@@ -1772,6 +1956,7 @@
           <w:szCs w:val="28"/>
         </w:rPr>
       </w:pPr>
+      <w:proofErr w:type="spellStart"/>
       <w:r>
         <w:rPr>
           <w:rFonts w:ascii="Consolas" w:hAnsi="Consolas"/>
@@ -1780,6 +1965,7 @@
         </w:rPr>
         <w:t>LocalTime</w:t>
       </w:r>
+      <w:proofErr w:type="spellEnd"/>
     </w:p>
     <w:p>
       <w:pPr>
@@ -1794,6 +1980,7 @@
           <w:szCs w:val="28"/>
         </w:rPr>
       </w:pPr>
+      <w:proofErr w:type="spellStart"/>
       <w:r>
         <w:rPr>
           <w:rFonts w:ascii="Consolas" w:hAnsi="Consolas"/>
@@ -1802,6 +1989,7 @@
         </w:rPr>
         <w:t>LocalDateTime</w:t>
       </w:r>
+      <w:proofErr w:type="spellEnd"/>
     </w:p>
     <w:p>
       <w:pPr>
@@ -1846,57 +2034,88 @@
           <w:szCs w:val="28"/>
         </w:rPr>
       </w:pPr>
-      <w:r>
-        <w:rPr>
-          <w:rFonts w:ascii="Consolas" w:hAnsi="Consolas"/>
-          <w:sz w:val="28"/>
-          <w:szCs w:val="28"/>
-        </w:rPr>
-        <w:t>now(): to create current date or time instance</w:t>
-      </w:r>
-    </w:p>
-    <w:p>
-      <w:pPr>
-        <w:rPr>
-          <w:rFonts w:ascii="Consolas" w:hAnsi="Consolas"/>
-          <w:sz w:val="28"/>
-          <w:szCs w:val="28"/>
-        </w:rPr>
-      </w:pPr>
-      <w:r>
-        <w:rPr>
-          <w:rFonts w:ascii="Consolas" w:hAnsi="Consolas"/>
-          <w:sz w:val="28"/>
-          <w:szCs w:val="28"/>
-        </w:rPr>
-        <w:t>of(): to create specific date or time instance</w:t>
-      </w:r>
-    </w:p>
-    <w:p>
-      <w:pPr>
-        <w:rPr>
-          <w:rFonts w:ascii="Consolas" w:hAnsi="Consolas"/>
-          <w:sz w:val="28"/>
-          <w:szCs w:val="28"/>
-        </w:rPr>
-      </w:pPr>
-      <w:r>
-        <w:rPr>
-          <w:rFonts w:ascii="Consolas" w:hAnsi="Consolas"/>
-          <w:sz w:val="28"/>
-          <w:szCs w:val="28"/>
-        </w:rPr>
-        <w:t>parse(): to take a string and convert to date &amp; time instance</w:t>
-      </w:r>
-    </w:p>
-    <w:p>
-      <w:pPr>
-        <w:rPr>
-          <w:rFonts w:ascii="Consolas" w:hAnsi="Consolas"/>
-          <w:sz w:val="28"/>
-          <w:szCs w:val="28"/>
-        </w:rPr>
-      </w:pPr>
+      <w:proofErr w:type="gramStart"/>
+      <w:r>
+        <w:rPr>
+          <w:rFonts w:ascii="Consolas" w:hAnsi="Consolas"/>
+          <w:sz w:val="28"/>
+          <w:szCs w:val="28"/>
+        </w:rPr>
+        <w:t>now(</w:t>
+      </w:r>
+      <w:proofErr w:type="gramEnd"/>
+      <w:r>
+        <w:rPr>
+          <w:rFonts w:ascii="Consolas" w:hAnsi="Consolas"/>
+          <w:sz w:val="28"/>
+          <w:szCs w:val="28"/>
+        </w:rPr>
+        <w:t>): to create current date or time instance</w:t>
+      </w:r>
+    </w:p>
+    <w:p>
+      <w:pPr>
+        <w:rPr>
+          <w:rFonts w:ascii="Consolas" w:hAnsi="Consolas"/>
+          <w:sz w:val="28"/>
+          <w:szCs w:val="28"/>
+        </w:rPr>
+      </w:pPr>
+      <w:proofErr w:type="gramStart"/>
+      <w:r>
+        <w:rPr>
+          <w:rFonts w:ascii="Consolas" w:hAnsi="Consolas"/>
+          <w:sz w:val="28"/>
+          <w:szCs w:val="28"/>
+        </w:rPr>
+        <w:t>of(</w:t>
+      </w:r>
+      <w:proofErr w:type="gramEnd"/>
+      <w:r>
+        <w:rPr>
+          <w:rFonts w:ascii="Consolas" w:hAnsi="Consolas"/>
+          <w:sz w:val="28"/>
+          <w:szCs w:val="28"/>
+        </w:rPr>
+        <w:t>): to create specific date or time instance</w:t>
+      </w:r>
+    </w:p>
+    <w:p>
+      <w:pPr>
+        <w:rPr>
+          <w:rFonts w:ascii="Consolas" w:hAnsi="Consolas"/>
+          <w:sz w:val="28"/>
+          <w:szCs w:val="28"/>
+        </w:rPr>
+      </w:pPr>
+      <w:proofErr w:type="gramStart"/>
+      <w:r>
+        <w:rPr>
+          <w:rFonts w:ascii="Consolas" w:hAnsi="Consolas"/>
+          <w:sz w:val="28"/>
+          <w:szCs w:val="28"/>
+        </w:rPr>
+        <w:t>parse(</w:t>
+      </w:r>
+      <w:proofErr w:type="gramEnd"/>
+      <w:r>
+        <w:rPr>
+          <w:rFonts w:ascii="Consolas" w:hAnsi="Consolas"/>
+          <w:sz w:val="28"/>
+          <w:szCs w:val="28"/>
+        </w:rPr>
+        <w:t>): to take a string and convert to date &amp; time instance</w:t>
+      </w:r>
+    </w:p>
+    <w:p>
+      <w:pPr>
+        <w:rPr>
+          <w:rFonts w:ascii="Consolas" w:hAnsi="Consolas"/>
+          <w:sz w:val="28"/>
+          <w:szCs w:val="28"/>
+        </w:rPr>
+      </w:pPr>
+      <w:proofErr w:type="spellStart"/>
       <w:r>
         <w:rPr>
           <w:rFonts w:ascii="Consolas" w:hAnsi="Consolas"/>
@@ -1904,7 +2123,17 @@
           <w:szCs w:val="28"/>
           <w:highlight w:val="yellow"/>
         </w:rPr>
-        <w:t>LocalDate Demo</w:t>
+        <w:t>LocalDate</w:t>
+      </w:r>
+      <w:proofErr w:type="spellEnd"/>
+      <w:r>
+        <w:rPr>
+          <w:rFonts w:ascii="Consolas" w:hAnsi="Consolas"/>
+          <w:sz w:val="28"/>
+          <w:szCs w:val="28"/>
+          <w:highlight w:val="yellow"/>
+        </w:rPr>
+        <w:t xml:space="preserve"> Demo</w:t>
       </w:r>
     </w:p>
     <w:p>
@@ -2084,6 +2313,7 @@
           <w:szCs w:val="28"/>
         </w:rPr>
       </w:pPr>
+      <w:proofErr w:type="spellStart"/>
       <w:r>
         <w:rPr>
           <w:rFonts w:ascii="Consolas" w:hAnsi="Consolas"/>
@@ -2091,7 +2321,34 @@
           <w:szCs w:val="28"/>
         </w:rPr>
         <w:lastRenderedPageBreak/>
-        <w:t>LocalTime &amp; LocalDateTime also works the same way</w:t>
+        <w:t>LocalTime</w:t>
+      </w:r>
+      <w:proofErr w:type="spellEnd"/>
+      <w:r>
+        <w:rPr>
+          <w:rFonts w:ascii="Consolas" w:hAnsi="Consolas"/>
+          <w:sz w:val="28"/>
+          <w:szCs w:val="28"/>
+        </w:rPr>
+        <w:t xml:space="preserve"> &amp; </w:t>
+      </w:r>
+      <w:proofErr w:type="spellStart"/>
+      <w:r>
+        <w:rPr>
+          <w:rFonts w:ascii="Consolas" w:hAnsi="Consolas"/>
+          <w:sz w:val="28"/>
+          <w:szCs w:val="28"/>
+        </w:rPr>
+        <w:t>LocalDateTime</w:t>
+      </w:r>
+      <w:proofErr w:type="spellEnd"/>
+      <w:r>
+        <w:rPr>
+          <w:rFonts w:ascii="Consolas" w:hAnsi="Consolas"/>
+          <w:sz w:val="28"/>
+          <w:szCs w:val="28"/>
+        </w:rPr>
+        <w:t xml:space="preserve"> also works the same way</w:t>
       </w:r>
     </w:p>
     <w:p>
@@ -2401,15 +2658,33 @@
           <w:sz w:val="28"/>
           <w:szCs w:val="28"/>
         </w:rPr>
-        <w:t>It is a simplified form of implementing anonymous class</w:t>
-      </w:r>
-      <w:r>
-        <w:rPr>
-          <w:rFonts w:ascii="Consolas" w:hAnsi="Consolas"/>
-          <w:sz w:val="28"/>
-          <w:szCs w:val="28"/>
-        </w:rPr>
-        <w:t>, it has to be applied only on the interfaces having single abstract method (Functional Interface)</w:t>
+        <w:t xml:space="preserve">It is a simplified form of implementing anonymous </w:t>
+      </w:r>
+      <w:proofErr w:type="gramStart"/>
+      <w:r>
+        <w:rPr>
+          <w:rFonts w:ascii="Consolas" w:hAnsi="Consolas"/>
+          <w:sz w:val="28"/>
+          <w:szCs w:val="28"/>
+        </w:rPr>
+        <w:t>class</w:t>
+      </w:r>
+      <w:r>
+        <w:rPr>
+          <w:rFonts w:ascii="Consolas" w:hAnsi="Consolas"/>
+          <w:sz w:val="28"/>
+          <w:szCs w:val="28"/>
+        </w:rPr>
+        <w:t>,</w:t>
+      </w:r>
+      <w:proofErr w:type="gramEnd"/>
+      <w:r>
+        <w:rPr>
+          <w:rFonts w:ascii="Consolas" w:hAnsi="Consolas"/>
+          <w:sz w:val="28"/>
+          <w:szCs w:val="28"/>
+        </w:rPr>
+        <w:t xml:space="preserve"> it has to be applied only on the interfaces having single abstract method (Functional Interface)</w:t>
       </w:r>
     </w:p>
     <w:p>
@@ -2549,41 +2824,115 @@
           <w:sz w:val="28"/>
           <w:szCs w:val="28"/>
         </w:rPr>
-        <w:t>(x, y) -&gt; x + y // a method that returns addition of x &amp; y</w:t>
-      </w:r>
-    </w:p>
-    <w:p>
-      <w:pPr>
-        <w:rPr>
-          <w:rFonts w:ascii="Consolas" w:hAnsi="Consolas"/>
-          <w:sz w:val="28"/>
-          <w:szCs w:val="28"/>
-        </w:rPr>
-      </w:pPr>
-      <w:r>
-        <w:rPr>
-          <w:rFonts w:ascii="Consolas" w:hAnsi="Consolas"/>
-          <w:sz w:val="28"/>
-          <w:szCs w:val="28"/>
-        </w:rPr>
-        <w:t>() -&gt; { System.out.println(“...”); return 10; }</w:t>
-      </w:r>
-    </w:p>
-    <w:p>
-      <w:pPr>
-        <w:rPr>
-          <w:rFonts w:ascii="Consolas" w:hAnsi="Consolas"/>
-          <w:sz w:val="28"/>
-          <w:szCs w:val="28"/>
-        </w:rPr>
-      </w:pPr>
-      <w:r>
-        <w:rPr>
-          <w:rFonts w:ascii="Consolas" w:hAnsi="Consolas"/>
-          <w:sz w:val="28"/>
-          <w:szCs w:val="28"/>
-        </w:rPr>
-        <w:t>() -&gt; System.out.println() // a method returns void</w:t>
+        <w:t>(</w:t>
+      </w:r>
+      <w:proofErr w:type="gramStart"/>
+      <w:r>
+        <w:rPr>
+          <w:rFonts w:ascii="Consolas" w:hAnsi="Consolas"/>
+          <w:sz w:val="28"/>
+          <w:szCs w:val="28"/>
+        </w:rPr>
+        <w:t>x</w:t>
+      </w:r>
+      <w:proofErr w:type="gramEnd"/>
+      <w:r>
+        <w:rPr>
+          <w:rFonts w:ascii="Consolas" w:hAnsi="Consolas"/>
+          <w:sz w:val="28"/>
+          <w:szCs w:val="28"/>
+        </w:rPr>
+        <w:t>, y) -&gt; x + y // a method that returns addition of x &amp; y</w:t>
+      </w:r>
+    </w:p>
+    <w:p>
+      <w:pPr>
+        <w:rPr>
+          <w:rFonts w:ascii="Consolas" w:hAnsi="Consolas"/>
+          <w:sz w:val="28"/>
+          <w:szCs w:val="28"/>
+        </w:rPr>
+      </w:pPr>
+      <w:r>
+        <w:rPr>
+          <w:rFonts w:ascii="Consolas" w:hAnsi="Consolas"/>
+          <w:sz w:val="28"/>
+          <w:szCs w:val="28"/>
+        </w:rPr>
+        <w:t xml:space="preserve">() -&gt; </w:t>
+      </w:r>
+      <w:proofErr w:type="gramStart"/>
+      <w:r>
+        <w:rPr>
+          <w:rFonts w:ascii="Consolas" w:hAnsi="Consolas"/>
+          <w:sz w:val="28"/>
+          <w:szCs w:val="28"/>
+        </w:rPr>
+        <w:t xml:space="preserve">{ </w:t>
+      </w:r>
+      <w:proofErr w:type="spellStart"/>
+      <w:r>
+        <w:rPr>
+          <w:rFonts w:ascii="Consolas" w:hAnsi="Consolas"/>
+          <w:sz w:val="28"/>
+          <w:szCs w:val="28"/>
+        </w:rPr>
+        <w:t>System.out.println</w:t>
+      </w:r>
+      <w:proofErr w:type="spellEnd"/>
+      <w:proofErr w:type="gramEnd"/>
+      <w:r>
+        <w:rPr>
+          <w:rFonts w:ascii="Consolas" w:hAnsi="Consolas"/>
+          <w:sz w:val="28"/>
+          <w:szCs w:val="28"/>
+        </w:rPr>
+        <w:t>(“...”); return 10; }</w:t>
+      </w:r>
+    </w:p>
+    <w:p>
+      <w:pPr>
+        <w:rPr>
+          <w:rFonts w:ascii="Consolas" w:hAnsi="Consolas"/>
+          <w:sz w:val="28"/>
+          <w:szCs w:val="28"/>
+        </w:rPr>
+      </w:pPr>
+      <w:r>
+        <w:rPr>
+          <w:rFonts w:ascii="Consolas" w:hAnsi="Consolas"/>
+          <w:sz w:val="28"/>
+          <w:szCs w:val="28"/>
+        </w:rPr>
+        <w:t xml:space="preserve">() -&gt; </w:t>
+      </w:r>
+      <w:proofErr w:type="spellStart"/>
+      <w:proofErr w:type="gramStart"/>
+      <w:r>
+        <w:rPr>
+          <w:rFonts w:ascii="Consolas" w:hAnsi="Consolas"/>
+          <w:sz w:val="28"/>
+          <w:szCs w:val="28"/>
+        </w:rPr>
+        <w:t>System.out.println</w:t>
+      </w:r>
+      <w:proofErr w:type="spellEnd"/>
+      <w:r>
+        <w:rPr>
+          <w:rFonts w:ascii="Consolas" w:hAnsi="Consolas"/>
+          <w:sz w:val="28"/>
+          <w:szCs w:val="28"/>
+        </w:rPr>
+        <w:t>(</w:t>
+      </w:r>
+      <w:proofErr w:type="gramEnd"/>
+      <w:r>
+        <w:rPr>
+          <w:rFonts w:ascii="Consolas" w:hAnsi="Consolas"/>
+          <w:sz w:val="28"/>
+          <w:szCs w:val="28"/>
+        </w:rPr>
+        <w:t>) // a method returns void</w:t>
       </w:r>
     </w:p>
     <w:p>
@@ -2924,8 +3273,18 @@
           <w:sz w:val="28"/>
           <w:szCs w:val="28"/>
         </w:rPr>
-        <w:t xml:space="preserve"> requirement: get only the top 3 employees sorted based on id, salary, dob</w:t>
-      </w:r>
+        <w:t xml:space="preserve"> requirement: get only the top 3 employees sorted based on id, salary, </w:t>
+      </w:r>
+      <w:proofErr w:type="gramStart"/>
+      <w:r>
+        <w:rPr>
+          <w:rFonts w:ascii="Consolas" w:hAnsi="Consolas"/>
+          <w:sz w:val="28"/>
+          <w:szCs w:val="28"/>
+        </w:rPr>
+        <w:t>dob</w:t>
+      </w:r>
+      <w:proofErr w:type="gramEnd"/>
     </w:p>
     <w:p>
       <w:pPr>
@@ -2986,75 +3345,159 @@
           <w:sz w:val="28"/>
           <w:szCs w:val="28"/>
         </w:rPr>
-        <w:t>Streams are collection of data that you want to operate while processing the collection, Java Streams processes the collection of data in a declarative way like SQL.</w:t>
-      </w:r>
-    </w:p>
-    <w:p>
-      <w:pPr>
-        <w:rPr>
-          <w:rFonts w:ascii="Consolas" w:hAnsi="Consolas"/>
-          <w:sz w:val="28"/>
-          <w:szCs w:val="28"/>
-        </w:rPr>
-      </w:pPr>
-      <w:r>
-        <w:rPr>
-          <w:rFonts w:ascii="Consolas" w:hAnsi="Consolas"/>
-          <w:sz w:val="28"/>
-          <w:szCs w:val="28"/>
-        </w:rPr>
-        <w:t xml:space="preserve">SQL statements are declarative statements they are easier to write, to select items, to filter items, to sum items </w:t>
-      </w:r>
-    </w:p>
-    <w:p>
-      <w:pPr>
-        <w:rPr>
-          <w:rFonts w:ascii="Consolas" w:hAnsi="Consolas"/>
-          <w:sz w:val="28"/>
-          <w:szCs w:val="28"/>
-        </w:rPr>
-      </w:pPr>
-      <w:r>
-        <w:rPr>
-          <w:rFonts w:ascii="Consolas" w:hAnsi="Consolas"/>
-          <w:sz w:val="28"/>
-          <w:szCs w:val="28"/>
-        </w:rPr>
-        <w:t>select * from employee;</w:t>
-      </w:r>
-    </w:p>
-    <w:p>
-      <w:pPr>
-        <w:rPr>
-          <w:rFonts w:ascii="Consolas" w:hAnsi="Consolas"/>
-          <w:sz w:val="28"/>
-          <w:szCs w:val="28"/>
-        </w:rPr>
-      </w:pPr>
-      <w:r>
-        <w:rPr>
-          <w:rFonts w:ascii="Consolas" w:hAnsi="Consolas"/>
-          <w:sz w:val="28"/>
-          <w:szCs w:val="28"/>
-        </w:rPr>
-        <w:t>select * from employee order by name;</w:t>
-      </w:r>
-    </w:p>
-    <w:p>
-      <w:pPr>
-        <w:rPr>
-          <w:rFonts w:ascii="Consolas" w:hAnsi="Consolas"/>
-          <w:sz w:val="28"/>
-          <w:szCs w:val="28"/>
-        </w:rPr>
-      </w:pPr>
-      <w:r>
-        <w:rPr>
-          <w:rFonts w:ascii="Consolas" w:hAnsi="Consolas"/>
-          <w:sz w:val="28"/>
-          <w:szCs w:val="28"/>
-        </w:rPr>
-        <w:t>select * from employee order by name desc;</w:t>
+        <w:t xml:space="preserve">Streams are collection of data that you want to operate while processing the </w:t>
+      </w:r>
+      <w:proofErr w:type="gramStart"/>
+      <w:r>
+        <w:rPr>
+          <w:rFonts w:ascii="Consolas" w:hAnsi="Consolas"/>
+          <w:sz w:val="28"/>
+          <w:szCs w:val="28"/>
+        </w:rPr>
+        <w:t>collection,</w:t>
+      </w:r>
+      <w:proofErr w:type="gramEnd"/>
+      <w:r>
+        <w:rPr>
+          <w:rFonts w:ascii="Consolas" w:hAnsi="Consolas"/>
+          <w:sz w:val="28"/>
+          <w:szCs w:val="28"/>
+        </w:rPr>
+        <w:t xml:space="preserve"> Java Streams processes the collection of data in a declarative way like SQL.</w:t>
+      </w:r>
+    </w:p>
+    <w:p>
+      <w:pPr>
+        <w:rPr>
+          <w:rFonts w:ascii="Consolas" w:hAnsi="Consolas"/>
+          <w:sz w:val="28"/>
+          <w:szCs w:val="28"/>
+        </w:rPr>
+      </w:pPr>
+      <w:r>
+        <w:rPr>
+          <w:rFonts w:ascii="Consolas" w:hAnsi="Consolas"/>
+          <w:sz w:val="28"/>
+          <w:szCs w:val="28"/>
+        </w:rPr>
+        <w:t xml:space="preserve">SQL statements are declarative statements they are easier to write, to select items, to filter items, to </w:t>
+      </w:r>
+      <w:proofErr w:type="spellStart"/>
+      <w:r>
+        <w:rPr>
+          <w:rFonts w:ascii="Consolas" w:hAnsi="Consolas"/>
+          <w:sz w:val="28"/>
+          <w:szCs w:val="28"/>
+        </w:rPr>
+        <w:t>sum</w:t>
+      </w:r>
+      <w:proofErr w:type="spellEnd"/>
+      <w:r>
+        <w:rPr>
+          <w:rFonts w:ascii="Consolas" w:hAnsi="Consolas"/>
+          <w:sz w:val="28"/>
+          <w:szCs w:val="28"/>
+        </w:rPr>
+        <w:t xml:space="preserve"> items </w:t>
+      </w:r>
+    </w:p>
+    <w:p>
+      <w:pPr>
+        <w:rPr>
+          <w:rFonts w:ascii="Consolas" w:hAnsi="Consolas"/>
+          <w:sz w:val="28"/>
+          <w:szCs w:val="28"/>
+        </w:rPr>
+      </w:pPr>
+      <w:proofErr w:type="gramStart"/>
+      <w:r>
+        <w:rPr>
+          <w:rFonts w:ascii="Consolas" w:hAnsi="Consolas"/>
+          <w:sz w:val="28"/>
+          <w:szCs w:val="28"/>
+        </w:rPr>
+        <w:t>select</w:t>
+      </w:r>
+      <w:proofErr w:type="gramEnd"/>
+      <w:r>
+        <w:rPr>
+          <w:rFonts w:ascii="Consolas" w:hAnsi="Consolas"/>
+          <w:sz w:val="28"/>
+          <w:szCs w:val="28"/>
+        </w:rPr>
+        <w:t xml:space="preserve"> * from employee;</w:t>
+      </w:r>
+    </w:p>
+    <w:p>
+      <w:pPr>
+        <w:rPr>
+          <w:rFonts w:ascii="Consolas" w:hAnsi="Consolas"/>
+          <w:sz w:val="28"/>
+          <w:szCs w:val="28"/>
+        </w:rPr>
+      </w:pPr>
+      <w:proofErr w:type="gramStart"/>
+      <w:r>
+        <w:rPr>
+          <w:rFonts w:ascii="Consolas" w:hAnsi="Consolas"/>
+          <w:sz w:val="28"/>
+          <w:szCs w:val="28"/>
+        </w:rPr>
+        <w:t>select</w:t>
+      </w:r>
+      <w:proofErr w:type="gramEnd"/>
+      <w:r>
+        <w:rPr>
+          <w:rFonts w:ascii="Consolas" w:hAnsi="Consolas"/>
+          <w:sz w:val="28"/>
+          <w:szCs w:val="28"/>
+        </w:rPr>
+        <w:t xml:space="preserve"> * from employee order by name;</w:t>
+      </w:r>
+    </w:p>
+    <w:p>
+      <w:pPr>
+        <w:rPr>
+          <w:rFonts w:ascii="Consolas" w:hAnsi="Consolas"/>
+          <w:sz w:val="28"/>
+          <w:szCs w:val="28"/>
+        </w:rPr>
+      </w:pPr>
+      <w:proofErr w:type="gramStart"/>
+      <w:r>
+        <w:rPr>
+          <w:rFonts w:ascii="Consolas" w:hAnsi="Consolas"/>
+          <w:sz w:val="28"/>
+          <w:szCs w:val="28"/>
+        </w:rPr>
+        <w:t>select</w:t>
+      </w:r>
+      <w:proofErr w:type="gramEnd"/>
+      <w:r>
+        <w:rPr>
+          <w:rFonts w:ascii="Consolas" w:hAnsi="Consolas"/>
+          <w:sz w:val="28"/>
+          <w:szCs w:val="28"/>
+        </w:rPr>
+        <w:t xml:space="preserve"> * from employee order by name </w:t>
+      </w:r>
+      <w:proofErr w:type="spellStart"/>
+      <w:r>
+        <w:rPr>
+          <w:rFonts w:ascii="Consolas" w:hAnsi="Consolas"/>
+          <w:sz w:val="28"/>
+          <w:szCs w:val="28"/>
+        </w:rPr>
+        <w:t>desc</w:t>
+      </w:r>
+      <w:proofErr w:type="spellEnd"/>
+      <w:r>
+        <w:rPr>
+          <w:rFonts w:ascii="Consolas" w:hAnsi="Consolas"/>
+          <w:sz w:val="28"/>
+          <w:szCs w:val="28"/>
+        </w:rPr>
+        <w:t>;</w:t>
       </w:r>
       <w:r>
         <w:rPr>
@@ -3197,13 +3640,23 @@
           <w:szCs w:val="28"/>
         </w:rPr>
       </w:pPr>
-      <w:r>
-        <w:rPr>
-          <w:rFonts w:ascii="Consolas" w:hAnsi="Consolas"/>
-          <w:sz w:val="28"/>
-          <w:szCs w:val="28"/>
-        </w:rPr>
-        <w:t>Streams has many methods that can be chained that gives another stream</w:t>
+      <w:proofErr w:type="gramStart"/>
+      <w:r>
+        <w:rPr>
+          <w:rFonts w:ascii="Consolas" w:hAnsi="Consolas"/>
+          <w:sz w:val="28"/>
+          <w:szCs w:val="28"/>
+        </w:rPr>
+        <w:t>Streams has</w:t>
+      </w:r>
+      <w:proofErr w:type="gramEnd"/>
+      <w:r>
+        <w:rPr>
+          <w:rFonts w:ascii="Consolas" w:hAnsi="Consolas"/>
+          <w:sz w:val="28"/>
+          <w:szCs w:val="28"/>
+        </w:rPr>
+        <w:t xml:space="preserve"> many methods that can be chained that gives another stream</w:t>
       </w:r>
       <w:r>
         <w:rPr>
@@ -3237,7 +3690,27 @@
           <w:szCs w:val="28"/>
           <w:highlight w:val="yellow"/>
         </w:rPr>
-        <w:t>There are two type of operations you can do on streams</w:t>
+        <w:t xml:space="preserve">There are two </w:t>
+      </w:r>
+      <w:proofErr w:type="gramStart"/>
+      <w:r>
+        <w:rPr>
+          <w:rFonts w:ascii="Consolas" w:hAnsi="Consolas"/>
+          <w:sz w:val="28"/>
+          <w:szCs w:val="28"/>
+          <w:highlight w:val="yellow"/>
+        </w:rPr>
+        <w:t>type</w:t>
+      </w:r>
+      <w:proofErr w:type="gramEnd"/>
+      <w:r>
+        <w:rPr>
+          <w:rFonts w:ascii="Consolas" w:hAnsi="Consolas"/>
+          <w:sz w:val="28"/>
+          <w:szCs w:val="28"/>
+          <w:highlight w:val="yellow"/>
+        </w:rPr>
+        <w:t xml:space="preserve"> of operations you can do on streams</w:t>
       </w:r>
     </w:p>
     <w:p>
@@ -3407,6 +3880,7 @@
           <w:szCs w:val="28"/>
         </w:rPr>
       </w:pPr>
+      <w:proofErr w:type="spellStart"/>
       <w:r>
         <w:rPr>
           <w:rFonts w:ascii="Consolas" w:hAnsi="Consolas"/>
@@ -3415,6 +3889,7 @@
         </w:rPr>
         <w:t>forEach</w:t>
       </w:r>
+      <w:proofErr w:type="spellEnd"/>
     </w:p>
     <w:p>
       <w:pPr>
@@ -3655,13 +4130,23 @@
           <w:szCs w:val="28"/>
         </w:rPr>
       </w:pPr>
-      <w:r>
-        <w:rPr>
-          <w:rFonts w:ascii="Consolas" w:hAnsi="Consolas"/>
-          <w:sz w:val="28"/>
-          <w:szCs w:val="28"/>
-        </w:rPr>
-        <w:t>filter: it is used to filter the data from a stream by applying some condition.</w:t>
+      <w:proofErr w:type="gramStart"/>
+      <w:r>
+        <w:rPr>
+          <w:rFonts w:ascii="Consolas" w:hAnsi="Consolas"/>
+          <w:sz w:val="28"/>
+          <w:szCs w:val="28"/>
+        </w:rPr>
+        <w:t>filter</w:t>
+      </w:r>
+      <w:proofErr w:type="gramEnd"/>
+      <w:r>
+        <w:rPr>
+          <w:rFonts w:ascii="Consolas" w:hAnsi="Consolas"/>
+          <w:sz w:val="28"/>
+          <w:szCs w:val="28"/>
+        </w:rPr>
+        <w:t>: it is used to filter the data from a stream by applying some condition.</w:t>
       </w:r>
     </w:p>
     <w:p>
@@ -3911,7 +4396,25 @@
           <w:sz w:val="28"/>
           <w:szCs w:val="28"/>
         </w:rPr>
-        <w:t xml:space="preserve">Framework makes developers to develop complex applications in a simpler way, it will take care of lot repeating tasks like Exception Handling, Type Conversion, Design Patterns, </w:t>
+        <w:t xml:space="preserve">Framework makes developers to develop complex applications in a simpler </w:t>
+      </w:r>
+      <w:proofErr w:type="gramStart"/>
+      <w:r>
+        <w:rPr>
+          <w:rFonts w:ascii="Consolas" w:hAnsi="Consolas"/>
+          <w:sz w:val="28"/>
+          <w:szCs w:val="28"/>
+        </w:rPr>
+        <w:t>way,</w:t>
+      </w:r>
+      <w:proofErr w:type="gramEnd"/>
+      <w:r>
+        <w:rPr>
+          <w:rFonts w:ascii="Consolas" w:hAnsi="Consolas"/>
+          <w:sz w:val="28"/>
+          <w:szCs w:val="28"/>
+        </w:rPr>
+        <w:t xml:space="preserve"> it will take care of lot repeating tasks like Exception Handling, Type Conversion, Design Patterns, </w:t>
       </w:r>
       <w:r>
         <w:rPr>
@@ -3936,7 +4439,25 @@
           <w:sz w:val="28"/>
           <w:szCs w:val="28"/>
         </w:rPr>
-        <w:t>Spring Framework is one of the java framework which is very popular because you develop many kinds of applications like standalone, web, mobile, microservices and so on</w:t>
+        <w:t xml:space="preserve">Spring Framework is one of the java </w:t>
+      </w:r>
+      <w:proofErr w:type="gramStart"/>
+      <w:r>
+        <w:rPr>
+          <w:rFonts w:ascii="Consolas" w:hAnsi="Consolas"/>
+          <w:sz w:val="28"/>
+          <w:szCs w:val="28"/>
+        </w:rPr>
+        <w:t>framework</w:t>
+      </w:r>
+      <w:proofErr w:type="gramEnd"/>
+      <w:r>
+        <w:rPr>
+          <w:rFonts w:ascii="Consolas" w:hAnsi="Consolas"/>
+          <w:sz w:val="28"/>
+          <w:szCs w:val="28"/>
+        </w:rPr>
+        <w:t xml:space="preserve"> which is very popular because you develop many kinds of applications like standalone, web, mobile, microservices and so on</w:t>
       </w:r>
       <w:r>
         <w:rPr>
@@ -3988,6 +4509,842 @@
           <w:szCs w:val="28"/>
         </w:rPr>
       </w:pPr>
+    </w:p>
+    <w:p>
+      <w:pPr>
+        <w:rPr>
+          <w:rFonts w:ascii="Consolas" w:hAnsi="Consolas"/>
+          <w:sz w:val="28"/>
+          <w:szCs w:val="28"/>
+        </w:rPr>
+      </w:pPr>
+      <w:r>
+        <w:rPr>
+          <w:rFonts w:ascii="Consolas" w:hAnsi="Consolas"/>
+          <w:sz w:val="28"/>
+          <w:szCs w:val="28"/>
+          <w:highlight w:val="yellow"/>
+        </w:rPr>
+        <w:t>Spring provides many modules for different technologies</w:t>
+      </w:r>
+    </w:p>
+    <w:p>
+      <w:pPr>
+        <w:pStyle w:val="ListParagraph"/>
+        <w:numPr>
+          <w:ilvl w:val="0"/>
+          <w:numId w:val="9"/>
+        </w:numPr>
+        <w:rPr>
+          <w:rFonts w:ascii="Consolas" w:hAnsi="Consolas"/>
+          <w:sz w:val="28"/>
+          <w:szCs w:val="28"/>
+        </w:rPr>
+      </w:pPr>
+      <w:r>
+        <w:rPr>
+          <w:rFonts w:ascii="Consolas" w:hAnsi="Consolas"/>
+          <w:sz w:val="28"/>
+          <w:szCs w:val="28"/>
+        </w:rPr>
+        <w:t>Spring Core : Fundamentals</w:t>
+      </w:r>
+    </w:p>
+    <w:p>
+      <w:pPr>
+        <w:pStyle w:val="ListParagraph"/>
+        <w:numPr>
+          <w:ilvl w:val="0"/>
+          <w:numId w:val="9"/>
+        </w:numPr>
+        <w:rPr>
+          <w:rFonts w:ascii="Consolas" w:hAnsi="Consolas"/>
+          <w:sz w:val="28"/>
+          <w:szCs w:val="28"/>
+        </w:rPr>
+      </w:pPr>
+      <w:r>
+        <w:rPr>
+          <w:rFonts w:ascii="Consolas" w:hAnsi="Consolas"/>
+          <w:sz w:val="28"/>
+          <w:szCs w:val="28"/>
+        </w:rPr>
+        <w:t>Spring Web : Web applications</w:t>
+      </w:r>
+    </w:p>
+    <w:p>
+      <w:pPr>
+        <w:pStyle w:val="ListParagraph"/>
+        <w:numPr>
+          <w:ilvl w:val="0"/>
+          <w:numId w:val="9"/>
+        </w:numPr>
+        <w:rPr>
+          <w:rFonts w:ascii="Consolas" w:hAnsi="Consolas"/>
+          <w:sz w:val="28"/>
+          <w:szCs w:val="28"/>
+        </w:rPr>
+      </w:pPr>
+      <w:r>
+        <w:rPr>
+          <w:rFonts w:ascii="Consolas" w:hAnsi="Consolas"/>
+          <w:sz w:val="28"/>
+          <w:szCs w:val="28"/>
+        </w:rPr>
+        <w:t>Spring Data JPA :  Database purpose</w:t>
+      </w:r>
+    </w:p>
+    <w:p>
+      <w:pPr>
+        <w:pStyle w:val="ListParagraph"/>
+        <w:numPr>
+          <w:ilvl w:val="0"/>
+          <w:numId w:val="9"/>
+        </w:numPr>
+        <w:rPr>
+          <w:rFonts w:ascii="Consolas" w:hAnsi="Consolas"/>
+          <w:sz w:val="28"/>
+          <w:szCs w:val="28"/>
+        </w:rPr>
+      </w:pPr>
+      <w:r>
+        <w:rPr>
+          <w:rFonts w:ascii="Consolas" w:hAnsi="Consolas"/>
+          <w:sz w:val="28"/>
+          <w:szCs w:val="28"/>
+        </w:rPr>
+        <w:t>Spring REST : Application Integration</w:t>
+      </w:r>
+    </w:p>
+    <w:p>
+      <w:pPr>
+        <w:pStyle w:val="ListParagraph"/>
+        <w:numPr>
+          <w:ilvl w:val="0"/>
+          <w:numId w:val="9"/>
+        </w:numPr>
+        <w:rPr>
+          <w:rFonts w:ascii="Consolas" w:hAnsi="Consolas"/>
+          <w:sz w:val="28"/>
+          <w:szCs w:val="28"/>
+        </w:rPr>
+      </w:pPr>
+      <w:r>
+        <w:rPr>
+          <w:rFonts w:ascii="Consolas" w:hAnsi="Consolas"/>
+          <w:sz w:val="28"/>
+          <w:szCs w:val="28"/>
+        </w:rPr>
+        <w:t>Spring Boot : Simplifies spring application development</w:t>
+      </w:r>
+    </w:p>
+    <w:p>
+      <w:pPr>
+        <w:rPr>
+          <w:rFonts w:ascii="Consolas" w:hAnsi="Consolas"/>
+          <w:sz w:val="28"/>
+          <w:szCs w:val="28"/>
+        </w:rPr>
+      </w:pPr>
+    </w:p>
+    <w:p>
+      <w:pPr>
+        <w:rPr>
+          <w:rFonts w:ascii="Consolas" w:hAnsi="Consolas"/>
+          <w:sz w:val="28"/>
+          <w:szCs w:val="28"/>
+        </w:rPr>
+      </w:pPr>
+      <w:r>
+        <w:rPr>
+          <w:rFonts w:ascii="Consolas" w:hAnsi="Consolas"/>
+          <w:sz w:val="28"/>
+          <w:szCs w:val="28"/>
+          <w:highlight w:val="yellow"/>
+        </w:rPr>
+        <w:t>Spring Core:</w:t>
+      </w:r>
+      <w:r>
+        <w:rPr>
+          <w:rFonts w:ascii="Consolas" w:hAnsi="Consolas"/>
+          <w:sz w:val="28"/>
+          <w:szCs w:val="28"/>
+        </w:rPr>
+        <w:t xml:space="preserve"> The basic unit of spring core is dependency injection.</w:t>
+      </w:r>
+    </w:p>
+    <w:p>
+      <w:pPr>
+        <w:rPr>
+          <w:rFonts w:ascii="Consolas" w:hAnsi="Consolas"/>
+          <w:sz w:val="28"/>
+          <w:szCs w:val="28"/>
+        </w:rPr>
+      </w:pPr>
+      <w:r>
+        <w:rPr>
+          <w:rFonts w:ascii="Consolas" w:hAnsi="Consolas"/>
+          <w:sz w:val="28"/>
+          <w:szCs w:val="28"/>
+          <w:highlight w:val="yellow"/>
+        </w:rPr>
+        <w:t>Dependency Injection:</w:t>
+      </w:r>
+      <w:r>
+        <w:rPr>
+          <w:rFonts w:ascii="Consolas" w:hAnsi="Consolas"/>
+          <w:sz w:val="28"/>
+          <w:szCs w:val="28"/>
+        </w:rPr>
+        <w:t xml:space="preserve"> It supplies dependency</w:t>
+      </w:r>
+      <w:r>
+        <w:rPr>
+          <w:rFonts w:ascii="Consolas" w:hAnsi="Consolas"/>
+          <w:sz w:val="28"/>
+          <w:szCs w:val="28"/>
+        </w:rPr>
+        <w:t xml:space="preserve"> of an object</w:t>
+      </w:r>
+      <w:r>
+        <w:rPr>
+          <w:rFonts w:ascii="Consolas" w:hAnsi="Consolas"/>
+          <w:sz w:val="28"/>
+          <w:szCs w:val="28"/>
+        </w:rPr>
+        <w:t xml:space="preserve"> to another object</w:t>
+      </w:r>
+      <w:r>
+        <w:rPr>
+          <w:rFonts w:ascii="Consolas" w:hAnsi="Consolas"/>
+          <w:sz w:val="28"/>
+          <w:szCs w:val="28"/>
+        </w:rPr>
+        <w:t>, so that you don’t have to create object or initialize the object in another code.</w:t>
+      </w:r>
+    </w:p>
+    <w:p>
+      <w:pPr>
+        <w:rPr>
+          <w:rFonts w:ascii="Consolas" w:hAnsi="Consolas"/>
+          <w:sz w:val="28"/>
+          <w:szCs w:val="28"/>
+        </w:rPr>
+      </w:pPr>
+    </w:p>
+    <w:p>
+      <w:pPr>
+        <w:rPr>
+          <w:rFonts w:ascii="Consolas" w:hAnsi="Consolas"/>
+          <w:sz w:val="28"/>
+          <w:szCs w:val="28"/>
+        </w:rPr>
+      </w:pPr>
+    </w:p>
+    <w:p>
+      <w:pPr>
+        <w:rPr>
+          <w:rFonts w:ascii="Consolas" w:hAnsi="Consolas"/>
+          <w:sz w:val="28"/>
+          <w:szCs w:val="28"/>
+        </w:rPr>
+      </w:pPr>
+      <w:r>
+        <w:rPr>
+          <w:rFonts w:ascii="Consolas" w:hAnsi="Consolas"/>
+          <w:sz w:val="28"/>
+          <w:szCs w:val="28"/>
+        </w:rPr>
+        <w:t xml:space="preserve">Spring Framework maintains all the objects in its container called Spring </w:t>
+      </w:r>
+      <w:proofErr w:type="gramStart"/>
+      <w:r>
+        <w:rPr>
+          <w:rFonts w:ascii="Consolas" w:hAnsi="Consolas"/>
+          <w:sz w:val="28"/>
+          <w:szCs w:val="28"/>
+        </w:rPr>
+        <w:t>Context,</w:t>
+      </w:r>
+      <w:proofErr w:type="gramEnd"/>
+      <w:r>
+        <w:rPr>
+          <w:rFonts w:ascii="Consolas" w:hAnsi="Consolas"/>
+          <w:sz w:val="28"/>
+          <w:szCs w:val="28"/>
+        </w:rPr>
+        <w:t xml:space="preserve"> it initializes the objects by looking at the xml configuration</w:t>
+      </w:r>
+      <w:r>
+        <w:rPr>
+          <w:rFonts w:ascii="Consolas" w:hAnsi="Consolas"/>
+          <w:sz w:val="28"/>
+          <w:szCs w:val="28"/>
+        </w:rPr>
+        <w:t>.</w:t>
+      </w:r>
+    </w:p>
+    <w:p>
+      <w:pPr>
+        <w:rPr>
+          <w:rFonts w:ascii="Consolas" w:hAnsi="Consolas"/>
+          <w:sz w:val="28"/>
+          <w:szCs w:val="28"/>
+        </w:rPr>
+      </w:pPr>
+    </w:p>
+    <w:p>
+      <w:pPr>
+        <w:rPr>
+          <w:rFonts w:ascii="Consolas" w:hAnsi="Consolas"/>
+          <w:sz w:val="28"/>
+          <w:szCs w:val="28"/>
+        </w:rPr>
+      </w:pPr>
+      <w:r>
+        <w:rPr>
+          <w:rFonts w:ascii="Consolas" w:hAnsi="Consolas"/>
+          <w:sz w:val="28"/>
+          <w:szCs w:val="28"/>
+          <w:highlight w:val="yellow"/>
+        </w:rPr>
+        <w:t>pom.xml</w:t>
+      </w:r>
+    </w:p>
+    <w:p>
+      <w:pPr>
+        <w:rPr>
+          <w:rFonts w:ascii="Consolas" w:hAnsi="Consolas"/>
+          <w:sz w:val="28"/>
+          <w:szCs w:val="28"/>
+        </w:rPr>
+      </w:pPr>
+      <w:r>
+        <w:rPr>
+          <w:rFonts w:ascii="Consolas" w:hAnsi="Consolas"/>
+          <w:noProof/>
+          <w:sz w:val="28"/>
+          <w:szCs w:val="28"/>
+        </w:rPr>
+        <w:drawing>
+          <wp:inline distT="0" distB="0" distL="0" distR="0">
+            <wp:extent cx="5727700" cy="1466215"/>
+            <wp:effectExtent l="19050" t="0" r="6350" b="0"/>
+            <wp:docPr id="17" name="Picture 1"/>
+            <wp:cNvGraphicFramePr>
+              <a:graphicFrameLocks xmlns:a="http://schemas.openxmlformats.org/drawingml/2006/main" noChangeAspect="1"/>
+            </wp:cNvGraphicFramePr>
+            <a:graphic xmlns:a="http://schemas.openxmlformats.org/drawingml/2006/main">
+              <a:graphicData uri="http://schemas.openxmlformats.org/drawingml/2006/picture">
+                <pic:pic xmlns:pic="http://schemas.openxmlformats.org/drawingml/2006/picture">
+                  <pic:nvPicPr>
+                    <pic:cNvPr id="0" name="Picture 1"/>
+                    <pic:cNvPicPr>
+                      <a:picLocks noChangeAspect="1" noChangeArrowheads="1"/>
+                    </pic:cNvPicPr>
+                  </pic:nvPicPr>
+                  <pic:blipFill>
+                    <a:blip r:embed="rId22"/>
+                    <a:srcRect/>
+                    <a:stretch>
+                      <a:fillRect/>
+                    </a:stretch>
+                  </pic:blipFill>
+                  <pic:spPr bwMode="auto">
+                    <a:xfrm>
+                      <a:off x="0" y="0"/>
+                      <a:ext cx="5727700" cy="1466215"/>
+                    </a:xfrm>
+                    <a:prstGeom prst="rect">
+                      <a:avLst/>
+                    </a:prstGeom>
+                    <a:noFill/>
+                    <a:ln w="9525">
+                      <a:noFill/>
+                      <a:miter lim="800000"/>
+                      <a:headEnd/>
+                      <a:tailEnd/>
+                    </a:ln>
+                  </pic:spPr>
+                </pic:pic>
+              </a:graphicData>
+            </a:graphic>
+          </wp:inline>
+        </w:drawing>
+      </w:r>
+    </w:p>
+    <w:p>
+      <w:pPr>
+        <w:rPr>
+          <w:rFonts w:ascii="Consolas" w:hAnsi="Consolas"/>
+          <w:sz w:val="28"/>
+          <w:szCs w:val="28"/>
+        </w:rPr>
+      </w:pPr>
+    </w:p>
+    <w:p>
+      <w:pPr>
+        <w:rPr>
+          <w:rFonts w:ascii="Consolas" w:hAnsi="Consolas"/>
+          <w:sz w:val="28"/>
+          <w:szCs w:val="28"/>
+        </w:rPr>
+      </w:pPr>
+      <w:r>
+        <w:rPr>
+          <w:rFonts w:ascii="Consolas" w:hAnsi="Consolas"/>
+          <w:sz w:val="28"/>
+          <w:szCs w:val="28"/>
+          <w:highlight w:val="yellow"/>
+        </w:rPr>
+        <w:t>Identifier.java</w:t>
+      </w:r>
+    </w:p>
+    <w:p>
+      <w:pPr>
+        <w:rPr>
+          <w:rFonts w:ascii="Consolas" w:hAnsi="Consolas"/>
+          <w:sz w:val="28"/>
+          <w:szCs w:val="28"/>
+        </w:rPr>
+      </w:pPr>
+      <w:r>
+        <w:rPr>
+          <w:rFonts w:ascii="Consolas" w:hAnsi="Consolas"/>
+          <w:noProof/>
+          <w:sz w:val="28"/>
+          <w:szCs w:val="28"/>
+        </w:rPr>
+        <w:drawing>
+          <wp:inline distT="0" distB="0" distL="0" distR="0">
+            <wp:extent cx="3027680" cy="1268095"/>
+            <wp:effectExtent l="19050" t="0" r="1270" b="0"/>
+            <wp:docPr id="19" name="Picture 2"/>
+            <wp:cNvGraphicFramePr>
+              <a:graphicFrameLocks xmlns:a="http://schemas.openxmlformats.org/drawingml/2006/main" noChangeAspect="1"/>
+            </wp:cNvGraphicFramePr>
+            <a:graphic xmlns:a="http://schemas.openxmlformats.org/drawingml/2006/main">
+              <a:graphicData uri="http://schemas.openxmlformats.org/drawingml/2006/picture">
+                <pic:pic xmlns:pic="http://schemas.openxmlformats.org/drawingml/2006/picture">
+                  <pic:nvPicPr>
+                    <pic:cNvPr id="0" name="Picture 2"/>
+                    <pic:cNvPicPr>
+                      <a:picLocks noChangeAspect="1" noChangeArrowheads="1"/>
+                    </pic:cNvPicPr>
+                  </pic:nvPicPr>
+                  <pic:blipFill>
+                    <a:blip r:embed="rId23"/>
+                    <a:srcRect/>
+                    <a:stretch>
+                      <a:fillRect/>
+                    </a:stretch>
+                  </pic:blipFill>
+                  <pic:spPr bwMode="auto">
+                    <a:xfrm>
+                      <a:off x="0" y="0"/>
+                      <a:ext cx="3027680" cy="1268095"/>
+                    </a:xfrm>
+                    <a:prstGeom prst="rect">
+                      <a:avLst/>
+                    </a:prstGeom>
+                    <a:noFill/>
+                    <a:ln w="9525">
+                      <a:noFill/>
+                      <a:miter lim="800000"/>
+                      <a:headEnd/>
+                      <a:tailEnd/>
+                    </a:ln>
+                  </pic:spPr>
+                </pic:pic>
+              </a:graphicData>
+            </a:graphic>
+          </wp:inline>
+        </w:drawing>
+      </w:r>
+    </w:p>
+    <w:p>
+      <w:pPr>
+        <w:rPr>
+          <w:rFonts w:ascii="Consolas" w:hAnsi="Consolas"/>
+          <w:sz w:val="28"/>
+          <w:szCs w:val="28"/>
+        </w:rPr>
+      </w:pPr>
+      <w:r>
+        <w:rPr>
+          <w:rFonts w:ascii="Consolas" w:hAnsi="Consolas"/>
+          <w:sz w:val="28"/>
+          <w:szCs w:val="28"/>
+          <w:highlight w:val="yellow"/>
+        </w:rPr>
+        <w:t>Pan.java</w:t>
+      </w:r>
+    </w:p>
+    <w:p>
+      <w:pPr>
+        <w:rPr>
+          <w:rFonts w:ascii="Consolas" w:hAnsi="Consolas"/>
+          <w:sz w:val="28"/>
+          <w:szCs w:val="28"/>
+        </w:rPr>
+      </w:pPr>
+      <w:r>
+        <w:rPr>
+          <w:rFonts w:ascii="Consolas" w:hAnsi="Consolas"/>
+          <w:noProof/>
+          <w:sz w:val="28"/>
+          <w:szCs w:val="28"/>
+        </w:rPr>
+        <w:drawing>
+          <wp:inline distT="0" distB="0" distL="0" distR="0">
+            <wp:extent cx="4476750" cy="2447925"/>
+            <wp:effectExtent l="19050" t="0" r="0" b="0"/>
+            <wp:docPr id="20" name="Picture 3"/>
+            <wp:cNvGraphicFramePr>
+              <a:graphicFrameLocks xmlns:a="http://schemas.openxmlformats.org/drawingml/2006/main" noChangeAspect="1"/>
+            </wp:cNvGraphicFramePr>
+            <a:graphic xmlns:a="http://schemas.openxmlformats.org/drawingml/2006/main">
+              <a:graphicData uri="http://schemas.openxmlformats.org/drawingml/2006/picture">
+                <pic:pic xmlns:pic="http://schemas.openxmlformats.org/drawingml/2006/picture">
+                  <pic:nvPicPr>
+                    <pic:cNvPr id="0" name="Picture 3"/>
+                    <pic:cNvPicPr>
+                      <a:picLocks noChangeAspect="1" noChangeArrowheads="1"/>
+                    </pic:cNvPicPr>
+                  </pic:nvPicPr>
+                  <pic:blipFill>
+                    <a:blip r:embed="rId24"/>
+                    <a:srcRect/>
+                    <a:stretch>
+                      <a:fillRect/>
+                    </a:stretch>
+                  </pic:blipFill>
+                  <pic:spPr bwMode="auto">
+                    <a:xfrm>
+                      <a:off x="0" y="0"/>
+                      <a:ext cx="4476750" cy="2447925"/>
+                    </a:xfrm>
+                    <a:prstGeom prst="rect">
+                      <a:avLst/>
+                    </a:prstGeom>
+                    <a:noFill/>
+                    <a:ln w="9525">
+                      <a:noFill/>
+                      <a:miter lim="800000"/>
+                      <a:headEnd/>
+                      <a:tailEnd/>
+                    </a:ln>
+                  </pic:spPr>
+                </pic:pic>
+              </a:graphicData>
+            </a:graphic>
+          </wp:inline>
+        </w:drawing>
+      </w:r>
+    </w:p>
+    <w:p>
+      <w:pPr>
+        <w:rPr>
+          <w:rFonts w:ascii="Consolas" w:hAnsi="Consolas"/>
+          <w:sz w:val="28"/>
+          <w:szCs w:val="28"/>
+        </w:rPr>
+      </w:pPr>
+      <w:r>
+        <w:rPr>
+          <w:rFonts w:ascii="Consolas" w:hAnsi="Consolas"/>
+          <w:sz w:val="28"/>
+          <w:szCs w:val="28"/>
+          <w:highlight w:val="yellow"/>
+        </w:rPr>
+        <w:lastRenderedPageBreak/>
+        <w:t>Aadhar.java</w:t>
+      </w:r>
+    </w:p>
+    <w:p>
+      <w:pPr>
+        <w:rPr>
+          <w:rFonts w:ascii="Consolas" w:hAnsi="Consolas"/>
+          <w:sz w:val="28"/>
+          <w:szCs w:val="28"/>
+        </w:rPr>
+      </w:pPr>
+      <w:r>
+        <w:rPr>
+          <w:rFonts w:ascii="Consolas" w:hAnsi="Consolas"/>
+          <w:noProof/>
+          <w:sz w:val="28"/>
+          <w:szCs w:val="28"/>
+        </w:rPr>
+        <w:drawing>
+          <wp:inline distT="0" distB="0" distL="0" distR="0">
+            <wp:extent cx="4865370" cy="2630805"/>
+            <wp:effectExtent l="19050" t="0" r="0" b="0"/>
+            <wp:docPr id="21" name="Picture 4"/>
+            <wp:cNvGraphicFramePr>
+              <a:graphicFrameLocks xmlns:a="http://schemas.openxmlformats.org/drawingml/2006/main" noChangeAspect="1"/>
+            </wp:cNvGraphicFramePr>
+            <a:graphic xmlns:a="http://schemas.openxmlformats.org/drawingml/2006/main">
+              <a:graphicData uri="http://schemas.openxmlformats.org/drawingml/2006/picture">
+                <pic:pic xmlns:pic="http://schemas.openxmlformats.org/drawingml/2006/picture">
+                  <pic:nvPicPr>
+                    <pic:cNvPr id="0" name="Picture 4"/>
+                    <pic:cNvPicPr>
+                      <a:picLocks noChangeAspect="1" noChangeArrowheads="1"/>
+                    </pic:cNvPicPr>
+                  </pic:nvPicPr>
+                  <pic:blipFill>
+                    <a:blip r:embed="rId25"/>
+                    <a:srcRect/>
+                    <a:stretch>
+                      <a:fillRect/>
+                    </a:stretch>
+                  </pic:blipFill>
+                  <pic:spPr bwMode="auto">
+                    <a:xfrm>
+                      <a:off x="0" y="0"/>
+                      <a:ext cx="4865370" cy="2630805"/>
+                    </a:xfrm>
+                    <a:prstGeom prst="rect">
+                      <a:avLst/>
+                    </a:prstGeom>
+                    <a:noFill/>
+                    <a:ln w="9525">
+                      <a:noFill/>
+                      <a:miter lim="800000"/>
+                      <a:headEnd/>
+                      <a:tailEnd/>
+                    </a:ln>
+                  </pic:spPr>
+                </pic:pic>
+              </a:graphicData>
+            </a:graphic>
+          </wp:inline>
+        </w:drawing>
+      </w:r>
+    </w:p>
+    <w:p>
+      <w:pPr>
+        <w:rPr>
+          <w:rFonts w:ascii="Consolas" w:hAnsi="Consolas"/>
+          <w:sz w:val="28"/>
+          <w:szCs w:val="28"/>
+        </w:rPr>
+      </w:pPr>
+      <w:r>
+        <w:rPr>
+          <w:rFonts w:ascii="Consolas" w:hAnsi="Consolas"/>
+          <w:sz w:val="28"/>
+          <w:szCs w:val="28"/>
+          <w:highlight w:val="yellow"/>
+        </w:rPr>
+        <w:t>OldApproach.java</w:t>
+      </w:r>
+    </w:p>
+    <w:p>
+      <w:pPr>
+        <w:rPr>
+          <w:rFonts w:ascii="Consolas" w:hAnsi="Consolas"/>
+          <w:sz w:val="28"/>
+          <w:szCs w:val="28"/>
+        </w:rPr>
+      </w:pPr>
+      <w:r>
+        <w:rPr>
+          <w:rFonts w:ascii="Consolas" w:hAnsi="Consolas"/>
+          <w:noProof/>
+          <w:sz w:val="28"/>
+          <w:szCs w:val="28"/>
+        </w:rPr>
+        <w:drawing>
+          <wp:inline distT="0" distB="0" distL="0" distR="0">
+            <wp:extent cx="5727700" cy="2233930"/>
+            <wp:effectExtent l="19050" t="0" r="6350" b="0"/>
+            <wp:docPr id="24" name="Picture 6"/>
+            <wp:cNvGraphicFramePr>
+              <a:graphicFrameLocks xmlns:a="http://schemas.openxmlformats.org/drawingml/2006/main" noChangeAspect="1"/>
+            </wp:cNvGraphicFramePr>
+            <a:graphic xmlns:a="http://schemas.openxmlformats.org/drawingml/2006/main">
+              <a:graphicData uri="http://schemas.openxmlformats.org/drawingml/2006/picture">
+                <pic:pic xmlns:pic="http://schemas.openxmlformats.org/drawingml/2006/picture">
+                  <pic:nvPicPr>
+                    <pic:cNvPr id="0" name="Picture 6"/>
+                    <pic:cNvPicPr>
+                      <a:picLocks noChangeAspect="1" noChangeArrowheads="1"/>
+                    </pic:cNvPicPr>
+                  </pic:nvPicPr>
+                  <pic:blipFill>
+                    <a:blip r:embed="rId26"/>
+                    <a:srcRect/>
+                    <a:stretch>
+                      <a:fillRect/>
+                    </a:stretch>
+                  </pic:blipFill>
+                  <pic:spPr bwMode="auto">
+                    <a:xfrm>
+                      <a:off x="0" y="0"/>
+                      <a:ext cx="5727700" cy="2233930"/>
+                    </a:xfrm>
+                    <a:prstGeom prst="rect">
+                      <a:avLst/>
+                    </a:prstGeom>
+                    <a:noFill/>
+                    <a:ln w="9525">
+                      <a:noFill/>
+                      <a:miter lim="800000"/>
+                      <a:headEnd/>
+                      <a:tailEnd/>
+                    </a:ln>
+                  </pic:spPr>
+                </pic:pic>
+              </a:graphicData>
+            </a:graphic>
+          </wp:inline>
+        </w:drawing>
+      </w:r>
+    </w:p>
+    <w:p>
+      <w:pPr>
+        <w:rPr>
+          <w:rFonts w:ascii="Consolas" w:hAnsi="Consolas"/>
+          <w:sz w:val="28"/>
+          <w:szCs w:val="28"/>
+        </w:rPr>
+      </w:pPr>
+    </w:p>
+    <w:p>
+      <w:pPr>
+        <w:rPr>
+          <w:rFonts w:ascii="Consolas" w:hAnsi="Consolas"/>
+          <w:sz w:val="28"/>
+          <w:szCs w:val="28"/>
+        </w:rPr>
+      </w:pPr>
+      <w:r>
+        <w:rPr>
+          <w:rFonts w:ascii="Consolas" w:hAnsi="Consolas"/>
+          <w:sz w:val="28"/>
+          <w:szCs w:val="28"/>
+          <w:highlight w:val="yellow"/>
+        </w:rPr>
+        <w:t>SpringApproach.java</w:t>
+      </w:r>
+    </w:p>
+    <w:p>
+      <w:pPr>
+        <w:rPr>
+          <w:rFonts w:ascii="Consolas" w:hAnsi="Consolas"/>
+          <w:sz w:val="28"/>
+          <w:szCs w:val="28"/>
+        </w:rPr>
+      </w:pPr>
+      <w:r>
+        <w:rPr>
+          <w:rFonts w:ascii="Consolas" w:hAnsi="Consolas"/>
+          <w:noProof/>
+          <w:sz w:val="28"/>
+          <w:szCs w:val="28"/>
+        </w:rPr>
+        <w:lastRenderedPageBreak/>
+        <w:drawing>
+          <wp:inline distT="0" distB="0" distL="0" distR="0">
+            <wp:extent cx="5727700" cy="2475865"/>
+            <wp:effectExtent l="19050" t="0" r="6350" b="0"/>
+            <wp:docPr id="22" name="Picture 5"/>
+            <wp:cNvGraphicFramePr>
+              <a:graphicFrameLocks xmlns:a="http://schemas.openxmlformats.org/drawingml/2006/main" noChangeAspect="1"/>
+            </wp:cNvGraphicFramePr>
+            <a:graphic xmlns:a="http://schemas.openxmlformats.org/drawingml/2006/main">
+              <a:graphicData uri="http://schemas.openxmlformats.org/drawingml/2006/picture">
+                <pic:pic xmlns:pic="http://schemas.openxmlformats.org/drawingml/2006/picture">
+                  <pic:nvPicPr>
+                    <pic:cNvPr id="0" name="Picture 5"/>
+                    <pic:cNvPicPr>
+                      <a:picLocks noChangeAspect="1" noChangeArrowheads="1"/>
+                    </pic:cNvPicPr>
+                  </pic:nvPicPr>
+                  <pic:blipFill>
+                    <a:blip r:embed="rId27"/>
+                    <a:srcRect/>
+                    <a:stretch>
+                      <a:fillRect/>
+                    </a:stretch>
+                  </pic:blipFill>
+                  <pic:spPr bwMode="auto">
+                    <a:xfrm>
+                      <a:off x="0" y="0"/>
+                      <a:ext cx="5727700" cy="2475865"/>
+                    </a:xfrm>
+                    <a:prstGeom prst="rect">
+                      <a:avLst/>
+                    </a:prstGeom>
+                    <a:noFill/>
+                    <a:ln w="9525">
+                      <a:noFill/>
+                      <a:miter lim="800000"/>
+                      <a:headEnd/>
+                      <a:tailEnd/>
+                    </a:ln>
+                  </pic:spPr>
+                </pic:pic>
+              </a:graphicData>
+            </a:graphic>
+          </wp:inline>
+        </w:drawing>
+      </w:r>
+    </w:p>
+    <w:p>
+      <w:pPr>
+        <w:rPr>
+          <w:rFonts w:ascii="Consolas" w:hAnsi="Consolas"/>
+          <w:sz w:val="28"/>
+          <w:szCs w:val="28"/>
+        </w:rPr>
+      </w:pPr>
+    </w:p>
+    <w:p>
+      <w:pPr>
+        <w:rPr>
+          <w:rFonts w:ascii="Consolas" w:hAnsi="Consolas"/>
+          <w:sz w:val="28"/>
+          <w:szCs w:val="28"/>
+        </w:rPr>
+      </w:pPr>
+    </w:p>
+    <w:p>
+      <w:pPr>
+        <w:rPr>
+          <w:rFonts w:ascii="Consolas" w:hAnsi="Consolas"/>
+          <w:sz w:val="28"/>
+          <w:szCs w:val="28"/>
+        </w:rPr>
+      </w:pPr>
+    </w:p>
+    <w:p>
+      <w:pPr>
+        <w:rPr>
+          <w:rFonts w:ascii="Consolas" w:hAnsi="Consolas"/>
+          <w:sz w:val="28"/>
+          <w:szCs w:val="28"/>
+        </w:rPr>
+      </w:pPr>
+    </w:p>
+    <w:p>
+      <w:pPr>
+        <w:rPr>
+          <w:rFonts w:ascii="Consolas" w:hAnsi="Consolas"/>
+          <w:sz w:val="28"/>
+          <w:szCs w:val="28"/>
+        </w:rPr>
+      </w:pPr>
+      <w:r>
+        <w:rPr>
+          <w:rFonts w:ascii="Consolas" w:hAnsi="Consolas"/>
+          <w:sz w:val="28"/>
+          <w:szCs w:val="28"/>
+        </w:rPr>
+        <w:t xml:space="preserve"> </w:t>
+      </w:r>
     </w:p>
     <w:p>
       <w:pPr>
@@ -4109,6 +5466,95 @@
     </w:lvl>
   </w:abstractNum>
   <w:abstractNum w:abstractNumId="1">
+    <w:nsid w:val="07DD4FE4"/>
+    <w:multiLevelType w:val="hybridMultilevel"/>
+    <w:tmpl w:val="C432460A"/>
+    <w:lvl w:ilvl="0" w:tplc="4009000F">
+      <w:start w:val="1"/>
+      <w:numFmt w:val="decimal"/>
+      <w:lvlText w:val="%1."/>
+      <w:lvlJc w:val="left"/>
+      <w:pPr>
+        <w:ind w:left="720" w:hanging="360"/>
+      </w:pPr>
+      <w:rPr>
+        <w:rFonts w:hint="default"/>
+      </w:rPr>
+    </w:lvl>
+    <w:lvl w:ilvl="1" w:tplc="40090019" w:tentative="1">
+      <w:start w:val="1"/>
+      <w:numFmt w:val="lowerLetter"/>
+      <w:lvlText w:val="%2."/>
+      <w:lvlJc w:val="left"/>
+      <w:pPr>
+        <w:ind w:left="1440" w:hanging="360"/>
+      </w:pPr>
+    </w:lvl>
+    <w:lvl w:ilvl="2" w:tplc="4009001B" w:tentative="1">
+      <w:start w:val="1"/>
+      <w:numFmt w:val="lowerRoman"/>
+      <w:lvlText w:val="%3."/>
+      <w:lvlJc w:val="right"/>
+      <w:pPr>
+        <w:ind w:left="2160" w:hanging="180"/>
+      </w:pPr>
+    </w:lvl>
+    <w:lvl w:ilvl="3" w:tplc="4009000F" w:tentative="1">
+      <w:start w:val="1"/>
+      <w:numFmt w:val="decimal"/>
+      <w:lvlText w:val="%4."/>
+      <w:lvlJc w:val="left"/>
+      <w:pPr>
+        <w:ind w:left="2880" w:hanging="360"/>
+      </w:pPr>
+    </w:lvl>
+    <w:lvl w:ilvl="4" w:tplc="40090019" w:tentative="1">
+      <w:start w:val="1"/>
+      <w:numFmt w:val="lowerLetter"/>
+      <w:lvlText w:val="%5."/>
+      <w:lvlJc w:val="left"/>
+      <w:pPr>
+        <w:ind w:left="3600" w:hanging="360"/>
+      </w:pPr>
+    </w:lvl>
+    <w:lvl w:ilvl="5" w:tplc="4009001B" w:tentative="1">
+      <w:start w:val="1"/>
+      <w:numFmt w:val="lowerRoman"/>
+      <w:lvlText w:val="%6."/>
+      <w:lvlJc w:val="right"/>
+      <w:pPr>
+        <w:ind w:left="4320" w:hanging="180"/>
+      </w:pPr>
+    </w:lvl>
+    <w:lvl w:ilvl="6" w:tplc="4009000F" w:tentative="1">
+      <w:start w:val="1"/>
+      <w:numFmt w:val="decimal"/>
+      <w:lvlText w:val="%7."/>
+      <w:lvlJc w:val="left"/>
+      <w:pPr>
+        <w:ind w:left="5040" w:hanging="360"/>
+      </w:pPr>
+    </w:lvl>
+    <w:lvl w:ilvl="7" w:tplc="40090019" w:tentative="1">
+      <w:start w:val="1"/>
+      <w:numFmt w:val="lowerLetter"/>
+      <w:lvlText w:val="%8."/>
+      <w:lvlJc w:val="left"/>
+      <w:pPr>
+        <w:ind w:left="5760" w:hanging="360"/>
+      </w:pPr>
+    </w:lvl>
+    <w:lvl w:ilvl="8" w:tplc="4009001B" w:tentative="1">
+      <w:start w:val="1"/>
+      <w:numFmt w:val="lowerRoman"/>
+      <w:lvlText w:val="%9."/>
+      <w:lvlJc w:val="right"/>
+      <w:pPr>
+        <w:ind w:left="6480" w:hanging="180"/>
+      </w:pPr>
+    </w:lvl>
+  </w:abstractNum>
+  <w:abstractNum w:abstractNumId="2">
     <w:nsid w:val="100A1013"/>
     <w:multiLevelType w:val="hybridMultilevel"/>
     <w:tmpl w:val="78A4C192"/>
@@ -4197,7 +5643,7 @@
       </w:pPr>
     </w:lvl>
   </w:abstractNum>
-  <w:abstractNum w:abstractNumId="2">
+  <w:abstractNum w:abstractNumId="3">
     <w:nsid w:val="160F62ED"/>
     <w:multiLevelType w:val="hybridMultilevel"/>
     <w:tmpl w:val="51F48E84"/>
@@ -4286,7 +5732,7 @@
       </w:pPr>
     </w:lvl>
   </w:abstractNum>
-  <w:abstractNum w:abstractNumId="3">
+  <w:abstractNum w:abstractNumId="4">
     <w:nsid w:val="22A6735B"/>
     <w:multiLevelType w:val="hybridMultilevel"/>
     <w:tmpl w:val="0A082CC8"/>
@@ -4375,7 +5821,7 @@
       </w:pPr>
     </w:lvl>
   </w:abstractNum>
-  <w:abstractNum w:abstractNumId="4">
+  <w:abstractNum w:abstractNumId="5">
     <w:nsid w:val="2CEF09D0"/>
     <w:multiLevelType w:val="hybridMultilevel"/>
     <w:tmpl w:val="67C8E7F0"/>
@@ -4464,7 +5910,7 @@
       </w:pPr>
     </w:lvl>
   </w:abstractNum>
-  <w:abstractNum w:abstractNumId="5">
+  <w:abstractNum w:abstractNumId="6">
     <w:nsid w:val="67D93A55"/>
     <w:multiLevelType w:val="hybridMultilevel"/>
     <w:tmpl w:val="608C508E"/>
@@ -4553,7 +5999,7 @@
       </w:pPr>
     </w:lvl>
   </w:abstractNum>
-  <w:abstractNum w:abstractNumId="6">
+  <w:abstractNum w:abstractNumId="7">
     <w:nsid w:val="6FAF58D6"/>
     <w:multiLevelType w:val="hybridMultilevel"/>
     <w:tmpl w:val="9E82765A"/>
@@ -4642,7 +6088,7 @@
       </w:pPr>
     </w:lvl>
   </w:abstractNum>
-  <w:abstractNum w:abstractNumId="7">
+  <w:abstractNum w:abstractNumId="8">
     <w:nsid w:val="7D934D3E"/>
     <w:multiLevelType w:val="hybridMultilevel"/>
     <w:tmpl w:val="F12CA9CC"/>
@@ -4756,28 +6202,31 @@
     </w:lvl>
   </w:abstractNum>
   <w:num w:numId="1">
-    <w:abstractNumId w:val="4"/>
+    <w:abstractNumId w:val="5"/>
   </w:num>
   <w:num w:numId="2">
-    <w:abstractNumId w:val="6"/>
+    <w:abstractNumId w:val="7"/>
   </w:num>
   <w:num w:numId="3">
-    <w:abstractNumId w:val="2"/>
+    <w:abstractNumId w:val="3"/>
   </w:num>
   <w:num w:numId="4">
-    <w:abstractNumId w:val="1"/>
+    <w:abstractNumId w:val="2"/>
   </w:num>
   <w:num w:numId="5">
     <w:abstractNumId w:val="0"/>
   </w:num>
   <w:num w:numId="6">
-    <w:abstractNumId w:val="5"/>
+    <w:abstractNumId w:val="6"/>
   </w:num>
   <w:num w:numId="7">
-    <w:abstractNumId w:val="3"/>
+    <w:abstractNumId w:val="4"/>
   </w:num>
   <w:num w:numId="8">
-    <w:abstractNumId w:val="7"/>
+    <w:abstractNumId w:val="8"/>
+  </w:num>
+  <w:num w:numId="9">
+    <w:abstractNumId w:val="1"/>
   </w:num>
 </w:numbering>
 </file>

</xml_diff>

<commit_message>
constructor & setter injection
</commit_message>
<xml_diff>
--- a/WFS Notes.docx
+++ b/WFS Notes.docx
@@ -4919,6 +4919,1768 @@
           <w:szCs w:val="28"/>
         </w:rPr>
       </w:pPr>
+      <w:r>
+        <w:rPr>
+          <w:rFonts w:ascii="Consolas" w:hAnsi="Consolas"/>
+          <w:sz w:val="28"/>
+          <w:szCs w:val="28"/>
+        </w:rPr>
+        <w:t>Spring Container maintains all the objects and it supplies the dependencies to other objects.</w:t>
+      </w:r>
+    </w:p>
+    <w:p>
+      <w:pPr>
+        <w:rPr>
+          <w:rFonts w:ascii="Consolas" w:hAnsi="Consolas"/>
+          <w:sz w:val="28"/>
+          <w:szCs w:val="28"/>
+        </w:rPr>
+      </w:pPr>
+      <w:r>
+        <w:rPr>
+          <w:rFonts w:ascii="Consolas" w:hAnsi="Consolas"/>
+          <w:sz w:val="28"/>
+          <w:szCs w:val="28"/>
+          <w:highlight w:val="yellow"/>
+        </w:rPr>
+        <w:t xml:space="preserve">Spring Core or </w:t>
+      </w:r>
+      <w:r>
+        <w:rPr>
+          <w:rFonts w:ascii="Consolas" w:hAnsi="Consolas"/>
+          <w:sz w:val="28"/>
+          <w:szCs w:val="28"/>
+          <w:highlight w:val="yellow"/>
+        </w:rPr>
+        <w:t>IoC:</w:t>
+      </w:r>
+      <w:r>
+        <w:rPr>
+          <w:rFonts w:ascii="Consolas" w:hAnsi="Consolas"/>
+          <w:sz w:val="28"/>
+          <w:szCs w:val="28"/>
+        </w:rPr>
+        <w:t xml:space="preserve"> Inversion of Control, it is a mechanism where object creation is inverted, like instead of code creating the object, framework creates the object i.e, container will maintain the object</w:t>
+      </w:r>
+      <w:r>
+        <w:rPr>
+          <w:rFonts w:ascii="Consolas" w:hAnsi="Consolas"/>
+          <w:sz w:val="28"/>
+          <w:szCs w:val="28"/>
+        </w:rPr>
+        <w:t>.</w:t>
+      </w:r>
+    </w:p>
+    <w:p>
+      <w:pPr>
+        <w:rPr>
+          <w:rFonts w:ascii="Consolas" w:hAnsi="Consolas"/>
+          <w:sz w:val="28"/>
+          <w:szCs w:val="28"/>
+        </w:rPr>
+      </w:pPr>
+    </w:p>
+    <w:p>
+      <w:pPr>
+        <w:rPr>
+          <w:rFonts w:ascii="Consolas" w:hAnsi="Consolas"/>
+          <w:sz w:val="28"/>
+          <w:szCs w:val="28"/>
+        </w:rPr>
+      </w:pPr>
+    </w:p>
+    <w:p>
+      <w:pPr>
+        <w:rPr>
+          <w:rFonts w:ascii="Consolas" w:hAnsi="Consolas"/>
+          <w:sz w:val="28"/>
+          <w:szCs w:val="28"/>
+        </w:rPr>
+      </w:pPr>
+      <w:r>
+        <w:rPr>
+          <w:rFonts w:ascii="Consolas" w:hAnsi="Consolas"/>
+          <w:sz w:val="28"/>
+          <w:szCs w:val="28"/>
+          <w:highlight w:val="yellow"/>
+        </w:rPr>
+        <w:t xml:space="preserve">There are </w:t>
+      </w:r>
+      <w:r>
+        <w:rPr>
+          <w:rFonts w:ascii="Consolas" w:hAnsi="Consolas"/>
+          <w:sz w:val="28"/>
+          <w:szCs w:val="28"/>
+          <w:highlight w:val="yellow"/>
+        </w:rPr>
+        <w:t xml:space="preserve">three ways you can achieve </w:t>
+      </w:r>
+      <w:r>
+        <w:rPr>
+          <w:rFonts w:ascii="Consolas" w:hAnsi="Consolas"/>
+          <w:sz w:val="28"/>
+          <w:szCs w:val="28"/>
+          <w:highlight w:val="yellow"/>
+        </w:rPr>
+        <w:t xml:space="preserve">dependency </w:t>
+      </w:r>
+      <w:r>
+        <w:rPr>
+          <w:rFonts w:ascii="Consolas" w:hAnsi="Consolas"/>
+          <w:sz w:val="28"/>
+          <w:szCs w:val="28"/>
+          <w:highlight w:val="yellow"/>
+        </w:rPr>
+        <w:t>injectio</w:t>
+      </w:r>
+      <w:r>
+        <w:rPr>
+          <w:rFonts w:ascii="Consolas" w:hAnsi="Consolas"/>
+          <w:sz w:val="28"/>
+          <w:szCs w:val="28"/>
+          <w:highlight w:val="yellow"/>
+        </w:rPr>
+        <w:t>n</w:t>
+      </w:r>
+    </w:p>
+    <w:p>
+      <w:pPr>
+        <w:pStyle w:val="ListParagraph"/>
+        <w:numPr>
+          <w:ilvl w:val="0"/>
+          <w:numId w:val="11"/>
+        </w:numPr>
+        <w:rPr>
+          <w:rFonts w:ascii="Consolas" w:hAnsi="Consolas"/>
+          <w:sz w:val="28"/>
+          <w:szCs w:val="28"/>
+        </w:rPr>
+      </w:pPr>
+      <w:r>
+        <w:rPr>
+          <w:rFonts w:ascii="Consolas" w:hAnsi="Consolas"/>
+          <w:sz w:val="28"/>
+          <w:szCs w:val="28"/>
+        </w:rPr>
+        <w:t>setter injection</w:t>
+      </w:r>
+    </w:p>
+    <w:p>
+      <w:pPr>
+        <w:pStyle w:val="ListParagraph"/>
+        <w:numPr>
+          <w:ilvl w:val="0"/>
+          <w:numId w:val="11"/>
+        </w:numPr>
+        <w:rPr>
+          <w:rFonts w:ascii="Consolas" w:hAnsi="Consolas"/>
+          <w:sz w:val="28"/>
+          <w:szCs w:val="28"/>
+        </w:rPr>
+      </w:pPr>
+      <w:r>
+        <w:rPr>
+          <w:rFonts w:ascii="Consolas" w:hAnsi="Consolas"/>
+          <w:sz w:val="28"/>
+          <w:szCs w:val="28"/>
+        </w:rPr>
+        <w:t>constructor injection</w:t>
+      </w:r>
+    </w:p>
+    <w:p>
+      <w:pPr>
+        <w:pStyle w:val="ListParagraph"/>
+        <w:numPr>
+          <w:ilvl w:val="0"/>
+          <w:numId w:val="11"/>
+        </w:numPr>
+        <w:rPr>
+          <w:rFonts w:ascii="Consolas" w:hAnsi="Consolas"/>
+          <w:sz w:val="28"/>
+          <w:szCs w:val="28"/>
+        </w:rPr>
+      </w:pPr>
+      <w:r>
+        <w:rPr>
+          <w:rFonts w:ascii="Consolas" w:hAnsi="Consolas"/>
+          <w:sz w:val="28"/>
+          <w:szCs w:val="28"/>
+        </w:rPr>
+        <w:t>@Autowired</w:t>
+      </w:r>
+    </w:p>
+    <w:p>
+      <w:pPr>
+        <w:rPr>
+          <w:rFonts w:ascii="Consolas" w:hAnsi="Consolas"/>
+          <w:sz w:val="28"/>
+          <w:szCs w:val="28"/>
+        </w:rPr>
+      </w:pPr>
+    </w:p>
+    <w:p>
+      <w:pPr>
+        <w:rPr>
+          <w:rFonts w:ascii="Consolas" w:hAnsi="Consolas"/>
+          <w:sz w:val="28"/>
+          <w:szCs w:val="28"/>
+        </w:rPr>
+      </w:pPr>
+      <w:r>
+        <w:rPr>
+          <w:rFonts w:ascii="Consolas" w:hAnsi="Consolas"/>
+          <w:sz w:val="28"/>
+          <w:szCs w:val="28"/>
+          <w:highlight w:val="yellow"/>
+        </w:rPr>
+        <w:t>setter injection</w:t>
+      </w:r>
+      <w:r>
+        <w:rPr>
+          <w:rFonts w:ascii="Consolas" w:hAnsi="Consolas"/>
+          <w:sz w:val="28"/>
+          <w:szCs w:val="28"/>
+        </w:rPr>
+        <w:t xml:space="preserve"> is a way where objects are supplied by calling setter methods</w:t>
+      </w:r>
+      <w:r>
+        <w:rPr>
+          <w:rFonts w:ascii="Consolas" w:hAnsi="Consolas"/>
+          <w:sz w:val="28"/>
+          <w:szCs w:val="28"/>
+        </w:rPr>
+        <w:t>, i.e., variables of an object is initialized via setter this is done using &lt;property&gt; tag in the xml</w:t>
+      </w:r>
+    </w:p>
+    <w:p>
+      <w:pPr>
+        <w:rPr>
+          <w:rFonts w:ascii="Consolas" w:hAnsi="Consolas"/>
+          <w:sz w:val="28"/>
+          <w:szCs w:val="28"/>
+        </w:rPr>
+      </w:pPr>
+      <w:r>
+        <w:rPr>
+          <w:rFonts w:ascii="Consolas" w:hAnsi="Consolas"/>
+          <w:sz w:val="28"/>
+          <w:szCs w:val="28"/>
+          <w:highlight w:val="yellow"/>
+        </w:rPr>
+        <w:t>constructor injection</w:t>
+      </w:r>
+      <w:r>
+        <w:rPr>
+          <w:rFonts w:ascii="Consolas" w:hAnsi="Consolas"/>
+          <w:sz w:val="28"/>
+          <w:szCs w:val="28"/>
+        </w:rPr>
+        <w:t xml:space="preserve"> is a way where objects are supplied by calling constructor</w:t>
+      </w:r>
+      <w:r>
+        <w:rPr>
+          <w:rFonts w:ascii="Consolas" w:hAnsi="Consolas"/>
+          <w:sz w:val="28"/>
+          <w:szCs w:val="28"/>
+        </w:rPr>
+        <w:t xml:space="preserve">, i.e., variables of an objects is initialized via constructor </w:t>
+      </w:r>
+    </w:p>
+    <w:p>
+      <w:pPr>
+        <w:rPr>
+          <w:rFonts w:ascii="Consolas" w:hAnsi="Consolas"/>
+          <w:sz w:val="28"/>
+          <w:szCs w:val="28"/>
+        </w:rPr>
+      </w:pPr>
+      <w:r>
+        <w:rPr>
+          <w:rFonts w:ascii="Consolas" w:hAnsi="Consolas"/>
+          <w:sz w:val="28"/>
+          <w:szCs w:val="28"/>
+          <w:highlight w:val="yellow"/>
+        </w:rPr>
+        <w:t>@Autowired</w:t>
+      </w:r>
+      <w:r>
+        <w:rPr>
+          <w:rFonts w:ascii="Consolas" w:hAnsi="Consolas"/>
+          <w:sz w:val="28"/>
+          <w:szCs w:val="28"/>
+        </w:rPr>
+        <w:t xml:space="preserve"> is a way where objects are directly supplied to the variable without using constructor or setter</w:t>
+      </w:r>
+    </w:p>
+    <w:p>
+      <w:pPr>
+        <w:rPr>
+          <w:rFonts w:ascii="Consolas" w:hAnsi="Consolas"/>
+          <w:sz w:val="28"/>
+          <w:szCs w:val="28"/>
+        </w:rPr>
+      </w:pPr>
+      <w:r>
+        <w:rPr>
+          <w:rFonts w:ascii="Consolas" w:hAnsi="Consolas"/>
+          <w:sz w:val="28"/>
+          <w:szCs w:val="28"/>
+          <w:highlight w:val="yellow"/>
+        </w:rPr>
+        <w:t>Setter Injection Demo</w:t>
+      </w:r>
+    </w:p>
+    <w:p>
+      <w:pPr>
+        <w:rPr>
+          <w:rFonts w:ascii="Consolas" w:hAnsi="Consolas"/>
+          <w:sz w:val="28"/>
+          <w:szCs w:val="28"/>
+        </w:rPr>
+      </w:pPr>
+    </w:p>
+    <w:p>
+      <w:pPr>
+        <w:rPr>
+          <w:rFonts w:ascii="Consolas" w:hAnsi="Consolas"/>
+          <w:sz w:val="28"/>
+          <w:szCs w:val="28"/>
+        </w:rPr>
+      </w:pPr>
+      <w:r>
+        <w:rPr>
+          <w:rFonts w:ascii="Consolas" w:hAnsi="Consolas"/>
+          <w:sz w:val="28"/>
+          <w:szCs w:val="28"/>
+          <w:highlight w:val="yellow"/>
+        </w:rPr>
+        <w:t>DBUtility.java</w:t>
+      </w:r>
+    </w:p>
+    <w:p>
+      <w:pPr>
+        <w:rPr>
+          <w:rFonts w:ascii="Consolas" w:hAnsi="Consolas"/>
+          <w:sz w:val="28"/>
+          <w:szCs w:val="28"/>
+        </w:rPr>
+      </w:pPr>
+      <w:r>
+        <w:rPr>
+          <w:rFonts w:ascii="Consolas" w:hAnsi="Consolas"/>
+          <w:noProof/>
+          <w:sz w:val="28"/>
+          <w:szCs w:val="28"/>
+        </w:rPr>
+        <w:lastRenderedPageBreak/>
+        <w:drawing>
+          <wp:inline distT="0" distB="0" distL="0" distR="0">
+            <wp:extent cx="5365750" cy="4037330"/>
+            <wp:effectExtent l="19050" t="0" r="6350" b="0"/>
+            <wp:docPr id="23" name="Picture 1"/>
+            <wp:cNvGraphicFramePr>
+              <a:graphicFrameLocks xmlns:a="http://schemas.openxmlformats.org/drawingml/2006/main" noChangeAspect="1"/>
+            </wp:cNvGraphicFramePr>
+            <a:graphic xmlns:a="http://schemas.openxmlformats.org/drawingml/2006/main">
+              <a:graphicData uri="http://schemas.openxmlformats.org/drawingml/2006/picture">
+                <pic:pic xmlns:pic="http://schemas.openxmlformats.org/drawingml/2006/picture">
+                  <pic:nvPicPr>
+                    <pic:cNvPr id="0" name="Picture 1"/>
+                    <pic:cNvPicPr>
+                      <a:picLocks noChangeAspect="1" noChangeArrowheads="1"/>
+                    </pic:cNvPicPr>
+                  </pic:nvPicPr>
+                  <pic:blipFill>
+                    <a:blip r:embed="rId28"/>
+                    <a:srcRect/>
+                    <a:stretch>
+                      <a:fillRect/>
+                    </a:stretch>
+                  </pic:blipFill>
+                  <pic:spPr bwMode="auto">
+                    <a:xfrm>
+                      <a:off x="0" y="0"/>
+                      <a:ext cx="5365750" cy="4037330"/>
+                    </a:xfrm>
+                    <a:prstGeom prst="rect">
+                      <a:avLst/>
+                    </a:prstGeom>
+                    <a:noFill/>
+                    <a:ln w="9525">
+                      <a:noFill/>
+                      <a:miter lim="800000"/>
+                      <a:headEnd/>
+                      <a:tailEnd/>
+                    </a:ln>
+                  </pic:spPr>
+                </pic:pic>
+              </a:graphicData>
+            </a:graphic>
+          </wp:inline>
+        </w:drawing>
+      </w:r>
+    </w:p>
+    <w:p>
+      <w:pPr>
+        <w:rPr>
+          <w:rFonts w:ascii="Consolas" w:hAnsi="Consolas"/>
+          <w:sz w:val="28"/>
+          <w:szCs w:val="28"/>
+        </w:rPr>
+      </w:pPr>
+      <w:r>
+        <w:rPr>
+          <w:rFonts w:ascii="Consolas" w:hAnsi="Consolas"/>
+          <w:sz w:val="28"/>
+          <w:szCs w:val="28"/>
+          <w:highlight w:val="yellow"/>
+        </w:rPr>
+        <w:t>beans.xml</w:t>
+      </w:r>
+    </w:p>
+    <w:p>
+      <w:pPr>
+        <w:rPr>
+          <w:rFonts w:ascii="Consolas" w:hAnsi="Consolas"/>
+          <w:sz w:val="28"/>
+          <w:szCs w:val="28"/>
+        </w:rPr>
+      </w:pPr>
+      <w:r>
+        <w:rPr>
+          <w:rFonts w:ascii="Consolas" w:hAnsi="Consolas"/>
+          <w:noProof/>
+          <w:sz w:val="28"/>
+          <w:szCs w:val="28"/>
+        </w:rPr>
+        <w:drawing>
+          <wp:inline distT="0" distB="0" distL="0" distR="0">
+            <wp:extent cx="5770880" cy="1431925"/>
+            <wp:effectExtent l="19050" t="0" r="1270" b="0"/>
+            <wp:docPr id="25" name="Picture 2"/>
+            <wp:cNvGraphicFramePr>
+              <a:graphicFrameLocks xmlns:a="http://schemas.openxmlformats.org/drawingml/2006/main" noChangeAspect="1"/>
+            </wp:cNvGraphicFramePr>
+            <a:graphic xmlns:a="http://schemas.openxmlformats.org/drawingml/2006/main">
+              <a:graphicData uri="http://schemas.openxmlformats.org/drawingml/2006/picture">
+                <pic:pic xmlns:pic="http://schemas.openxmlformats.org/drawingml/2006/picture">
+                  <pic:nvPicPr>
+                    <pic:cNvPr id="0" name="Picture 2"/>
+                    <pic:cNvPicPr>
+                      <a:picLocks noChangeAspect="1" noChangeArrowheads="1"/>
+                    </pic:cNvPicPr>
+                  </pic:nvPicPr>
+                  <pic:blipFill>
+                    <a:blip r:embed="rId29"/>
+                    <a:srcRect/>
+                    <a:stretch>
+                      <a:fillRect/>
+                    </a:stretch>
+                  </pic:blipFill>
+                  <pic:spPr bwMode="auto">
+                    <a:xfrm>
+                      <a:off x="0" y="0"/>
+                      <a:ext cx="5770880" cy="1431925"/>
+                    </a:xfrm>
+                    <a:prstGeom prst="rect">
+                      <a:avLst/>
+                    </a:prstGeom>
+                    <a:noFill/>
+                    <a:ln w="9525">
+                      <a:noFill/>
+                      <a:miter lim="800000"/>
+                      <a:headEnd/>
+                      <a:tailEnd/>
+                    </a:ln>
+                  </pic:spPr>
+                </pic:pic>
+              </a:graphicData>
+            </a:graphic>
+          </wp:inline>
+        </w:drawing>
+      </w:r>
+    </w:p>
+    <w:p>
+      <w:pPr>
+        <w:rPr>
+          <w:rFonts w:ascii="Consolas" w:hAnsi="Consolas"/>
+          <w:sz w:val="28"/>
+          <w:szCs w:val="28"/>
+        </w:rPr>
+      </w:pPr>
+      <w:r>
+        <w:rPr>
+          <w:rFonts w:ascii="Consolas" w:hAnsi="Consolas"/>
+          <w:sz w:val="28"/>
+          <w:szCs w:val="28"/>
+          <w:highlight w:val="yellow"/>
+        </w:rPr>
+        <w:t>SpringTest.java</w:t>
+      </w:r>
+    </w:p>
+    <w:p>
+      <w:pPr>
+        <w:rPr>
+          <w:rFonts w:ascii="Consolas" w:hAnsi="Consolas"/>
+          <w:sz w:val="28"/>
+          <w:szCs w:val="28"/>
+        </w:rPr>
+      </w:pPr>
+      <w:r>
+        <w:rPr>
+          <w:rFonts w:ascii="Consolas" w:hAnsi="Consolas"/>
+          <w:noProof/>
+          <w:sz w:val="28"/>
+          <w:szCs w:val="28"/>
+        </w:rPr>
+        <w:lastRenderedPageBreak/>
+        <w:drawing>
+          <wp:inline distT="0" distB="0" distL="0" distR="0">
+            <wp:extent cx="5727700" cy="2363470"/>
+            <wp:effectExtent l="19050" t="0" r="6350" b="0"/>
+            <wp:docPr id="26" name="Picture 3"/>
+            <wp:cNvGraphicFramePr>
+              <a:graphicFrameLocks xmlns:a="http://schemas.openxmlformats.org/drawingml/2006/main" noChangeAspect="1"/>
+            </wp:cNvGraphicFramePr>
+            <a:graphic xmlns:a="http://schemas.openxmlformats.org/drawingml/2006/main">
+              <a:graphicData uri="http://schemas.openxmlformats.org/drawingml/2006/picture">
+                <pic:pic xmlns:pic="http://schemas.openxmlformats.org/drawingml/2006/picture">
+                  <pic:nvPicPr>
+                    <pic:cNvPr id="0" name="Picture 3"/>
+                    <pic:cNvPicPr>
+                      <a:picLocks noChangeAspect="1" noChangeArrowheads="1"/>
+                    </pic:cNvPicPr>
+                  </pic:nvPicPr>
+                  <pic:blipFill>
+                    <a:blip r:embed="rId30"/>
+                    <a:srcRect/>
+                    <a:stretch>
+                      <a:fillRect/>
+                    </a:stretch>
+                  </pic:blipFill>
+                  <pic:spPr bwMode="auto">
+                    <a:xfrm>
+                      <a:off x="0" y="0"/>
+                      <a:ext cx="5727700" cy="2363470"/>
+                    </a:xfrm>
+                    <a:prstGeom prst="rect">
+                      <a:avLst/>
+                    </a:prstGeom>
+                    <a:noFill/>
+                    <a:ln w="9525">
+                      <a:noFill/>
+                      <a:miter lim="800000"/>
+                      <a:headEnd/>
+                      <a:tailEnd/>
+                    </a:ln>
+                  </pic:spPr>
+                </pic:pic>
+              </a:graphicData>
+            </a:graphic>
+          </wp:inline>
+        </w:drawing>
+      </w:r>
+    </w:p>
+    <w:p>
+      <w:pPr>
+        <w:rPr>
+          <w:rFonts w:ascii="Consolas" w:hAnsi="Consolas"/>
+          <w:sz w:val="28"/>
+          <w:szCs w:val="28"/>
+        </w:rPr>
+      </w:pPr>
+      <w:r>
+        <w:rPr>
+          <w:rFonts w:ascii="Consolas" w:hAnsi="Consolas"/>
+          <w:sz w:val="28"/>
+          <w:szCs w:val="28"/>
+          <w:highlight w:val="yellow"/>
+        </w:rPr>
+        <w:t>Output:</w:t>
+      </w:r>
+    </w:p>
+    <w:p>
+      <w:pPr>
+        <w:rPr>
+          <w:rFonts w:ascii="Consolas" w:hAnsi="Consolas"/>
+          <w:sz w:val="28"/>
+          <w:szCs w:val="28"/>
+        </w:rPr>
+      </w:pPr>
+      <w:r>
+        <w:rPr>
+          <w:rFonts w:ascii="Consolas" w:hAnsi="Consolas"/>
+          <w:noProof/>
+          <w:sz w:val="28"/>
+          <w:szCs w:val="28"/>
+        </w:rPr>
+        <w:drawing>
+          <wp:inline distT="0" distB="0" distL="0" distR="0">
+            <wp:extent cx="1898015" cy="1250950"/>
+            <wp:effectExtent l="19050" t="0" r="6985" b="0"/>
+            <wp:docPr id="27" name="Picture 4"/>
+            <wp:cNvGraphicFramePr>
+              <a:graphicFrameLocks xmlns:a="http://schemas.openxmlformats.org/drawingml/2006/main" noChangeAspect="1"/>
+            </wp:cNvGraphicFramePr>
+            <a:graphic xmlns:a="http://schemas.openxmlformats.org/drawingml/2006/main">
+              <a:graphicData uri="http://schemas.openxmlformats.org/drawingml/2006/picture">
+                <pic:pic xmlns:pic="http://schemas.openxmlformats.org/drawingml/2006/picture">
+                  <pic:nvPicPr>
+                    <pic:cNvPr id="0" name="Picture 4"/>
+                    <pic:cNvPicPr>
+                      <a:picLocks noChangeAspect="1" noChangeArrowheads="1"/>
+                    </pic:cNvPicPr>
+                  </pic:nvPicPr>
+                  <pic:blipFill>
+                    <a:blip r:embed="rId31"/>
+                    <a:srcRect/>
+                    <a:stretch>
+                      <a:fillRect/>
+                    </a:stretch>
+                  </pic:blipFill>
+                  <pic:spPr bwMode="auto">
+                    <a:xfrm>
+                      <a:off x="0" y="0"/>
+                      <a:ext cx="1898015" cy="1250950"/>
+                    </a:xfrm>
+                    <a:prstGeom prst="rect">
+                      <a:avLst/>
+                    </a:prstGeom>
+                    <a:noFill/>
+                    <a:ln w="9525">
+                      <a:noFill/>
+                      <a:miter lim="800000"/>
+                      <a:headEnd/>
+                      <a:tailEnd/>
+                    </a:ln>
+                  </pic:spPr>
+                </pic:pic>
+              </a:graphicData>
+            </a:graphic>
+          </wp:inline>
+        </w:drawing>
+      </w:r>
+    </w:p>
+    <w:p>
+      <w:pPr>
+        <w:rPr>
+          <w:rFonts w:ascii="Consolas" w:hAnsi="Consolas"/>
+          <w:sz w:val="28"/>
+          <w:szCs w:val="28"/>
+        </w:rPr>
+      </w:pPr>
+      <w:r>
+        <w:rPr>
+          <w:rFonts w:ascii="Consolas" w:hAnsi="Consolas"/>
+          <w:sz w:val="28"/>
+          <w:szCs w:val="28"/>
+          <w:highlight w:val="yellow"/>
+        </w:rPr>
+        <w:t>Constructor Injection Demo</w:t>
+      </w:r>
+    </w:p>
+    <w:p>
+      <w:pPr>
+        <w:rPr>
+          <w:rFonts w:ascii="Consolas" w:hAnsi="Consolas"/>
+          <w:sz w:val="28"/>
+          <w:szCs w:val="28"/>
+        </w:rPr>
+      </w:pPr>
+      <w:r>
+        <w:rPr>
+          <w:rFonts w:ascii="Consolas" w:hAnsi="Consolas"/>
+          <w:sz w:val="28"/>
+          <w:szCs w:val="28"/>
+          <w:highlight w:val="yellow"/>
+        </w:rPr>
+        <w:t>DBUtility.java</w:t>
+      </w:r>
+    </w:p>
+    <w:p>
+      <w:pPr>
+        <w:rPr>
+          <w:rFonts w:ascii="Consolas" w:hAnsi="Consolas"/>
+          <w:sz w:val="28"/>
+          <w:szCs w:val="28"/>
+        </w:rPr>
+      </w:pPr>
+      <w:r>
+        <w:rPr>
+          <w:rFonts w:ascii="Consolas" w:hAnsi="Consolas"/>
+          <w:noProof/>
+          <w:sz w:val="28"/>
+          <w:szCs w:val="28"/>
+        </w:rPr>
+        <w:lastRenderedPageBreak/>
+        <w:drawing>
+          <wp:inline distT="0" distB="0" distL="0" distR="0">
+            <wp:extent cx="5727700" cy="5460365"/>
+            <wp:effectExtent l="19050" t="0" r="6350" b="0"/>
+            <wp:docPr id="32" name="Picture 9"/>
+            <wp:cNvGraphicFramePr>
+              <a:graphicFrameLocks xmlns:a="http://schemas.openxmlformats.org/drawingml/2006/main" noChangeAspect="1"/>
+            </wp:cNvGraphicFramePr>
+            <a:graphic xmlns:a="http://schemas.openxmlformats.org/drawingml/2006/main">
+              <a:graphicData uri="http://schemas.openxmlformats.org/drawingml/2006/picture">
+                <pic:pic xmlns:pic="http://schemas.openxmlformats.org/drawingml/2006/picture">
+                  <pic:nvPicPr>
+                    <pic:cNvPr id="0" name="Picture 9"/>
+                    <pic:cNvPicPr>
+                      <a:picLocks noChangeAspect="1" noChangeArrowheads="1"/>
+                    </pic:cNvPicPr>
+                  </pic:nvPicPr>
+                  <pic:blipFill>
+                    <a:blip r:embed="rId32"/>
+                    <a:srcRect/>
+                    <a:stretch>
+                      <a:fillRect/>
+                    </a:stretch>
+                  </pic:blipFill>
+                  <pic:spPr bwMode="auto">
+                    <a:xfrm>
+                      <a:off x="0" y="0"/>
+                      <a:ext cx="5727700" cy="5460365"/>
+                    </a:xfrm>
+                    <a:prstGeom prst="rect">
+                      <a:avLst/>
+                    </a:prstGeom>
+                    <a:noFill/>
+                    <a:ln w="9525">
+                      <a:noFill/>
+                      <a:miter lim="800000"/>
+                      <a:headEnd/>
+                      <a:tailEnd/>
+                    </a:ln>
+                  </pic:spPr>
+                </pic:pic>
+              </a:graphicData>
+            </a:graphic>
+          </wp:inline>
+        </w:drawing>
+      </w:r>
+    </w:p>
+    <w:p>
+      <w:pPr>
+        <w:rPr>
+          <w:rFonts w:ascii="Consolas" w:hAnsi="Consolas"/>
+          <w:sz w:val="28"/>
+          <w:szCs w:val="28"/>
+        </w:rPr>
+      </w:pPr>
+      <w:r>
+        <w:rPr>
+          <w:rFonts w:ascii="Consolas" w:hAnsi="Consolas"/>
+          <w:sz w:val="28"/>
+          <w:szCs w:val="28"/>
+          <w:highlight w:val="yellow"/>
+        </w:rPr>
+        <w:t>beans.xml</w:t>
+      </w:r>
+    </w:p>
+    <w:p>
+      <w:pPr>
+        <w:rPr>
+          <w:rFonts w:ascii="Consolas" w:hAnsi="Consolas"/>
+          <w:sz w:val="28"/>
+          <w:szCs w:val="28"/>
+        </w:rPr>
+      </w:pPr>
+      <w:r>
+        <w:rPr>
+          <w:rFonts w:ascii="Consolas" w:hAnsi="Consolas"/>
+          <w:noProof/>
+          <w:sz w:val="28"/>
+          <w:szCs w:val="28"/>
+        </w:rPr>
+        <w:drawing>
+          <wp:inline distT="0" distB="0" distL="0" distR="0">
+            <wp:extent cx="5788025" cy="1725295"/>
+            <wp:effectExtent l="19050" t="0" r="3175" b="0"/>
+            <wp:docPr id="29" name="Picture 6"/>
+            <wp:cNvGraphicFramePr>
+              <a:graphicFrameLocks xmlns:a="http://schemas.openxmlformats.org/drawingml/2006/main" noChangeAspect="1"/>
+            </wp:cNvGraphicFramePr>
+            <a:graphic xmlns:a="http://schemas.openxmlformats.org/drawingml/2006/main">
+              <a:graphicData uri="http://schemas.openxmlformats.org/drawingml/2006/picture">
+                <pic:pic xmlns:pic="http://schemas.openxmlformats.org/drawingml/2006/picture">
+                  <pic:nvPicPr>
+                    <pic:cNvPr id="0" name="Picture 6"/>
+                    <pic:cNvPicPr>
+                      <a:picLocks noChangeAspect="1" noChangeArrowheads="1"/>
+                    </pic:cNvPicPr>
+                  </pic:nvPicPr>
+                  <pic:blipFill>
+                    <a:blip r:embed="rId33"/>
+                    <a:srcRect/>
+                    <a:stretch>
+                      <a:fillRect/>
+                    </a:stretch>
+                  </pic:blipFill>
+                  <pic:spPr bwMode="auto">
+                    <a:xfrm>
+                      <a:off x="0" y="0"/>
+                      <a:ext cx="5788025" cy="1725295"/>
+                    </a:xfrm>
+                    <a:prstGeom prst="rect">
+                      <a:avLst/>
+                    </a:prstGeom>
+                    <a:noFill/>
+                    <a:ln w="9525">
+                      <a:noFill/>
+                      <a:miter lim="800000"/>
+                      <a:headEnd/>
+                      <a:tailEnd/>
+                    </a:ln>
+                  </pic:spPr>
+                </pic:pic>
+              </a:graphicData>
+            </a:graphic>
+          </wp:inline>
+        </w:drawing>
+      </w:r>
+    </w:p>
+    <w:p>
+      <w:pPr>
+        <w:rPr>
+          <w:rFonts w:ascii="Consolas" w:hAnsi="Consolas"/>
+          <w:sz w:val="28"/>
+          <w:szCs w:val="28"/>
+        </w:rPr>
+      </w:pPr>
+      <w:r>
+        <w:rPr>
+          <w:rFonts w:ascii="Consolas" w:hAnsi="Consolas"/>
+          <w:sz w:val="28"/>
+          <w:szCs w:val="28"/>
+          <w:highlight w:val="yellow"/>
+        </w:rPr>
+        <w:t>SpringTest.java</w:t>
+      </w:r>
+    </w:p>
+    <w:p>
+      <w:pPr>
+        <w:rPr>
+          <w:rFonts w:ascii="Consolas" w:hAnsi="Consolas"/>
+          <w:sz w:val="28"/>
+          <w:szCs w:val="28"/>
+        </w:rPr>
+      </w:pPr>
+      <w:r>
+        <w:rPr>
+          <w:rFonts w:ascii="Consolas" w:hAnsi="Consolas"/>
+          <w:noProof/>
+          <w:sz w:val="28"/>
+          <w:szCs w:val="28"/>
+        </w:rPr>
+        <w:lastRenderedPageBreak/>
+        <w:drawing>
+          <wp:inline distT="0" distB="0" distL="0" distR="0">
+            <wp:extent cx="5727700" cy="2613660"/>
+            <wp:effectExtent l="19050" t="0" r="6350" b="0"/>
+            <wp:docPr id="33" name="Picture 10"/>
+            <wp:cNvGraphicFramePr>
+              <a:graphicFrameLocks xmlns:a="http://schemas.openxmlformats.org/drawingml/2006/main" noChangeAspect="1"/>
+            </wp:cNvGraphicFramePr>
+            <a:graphic xmlns:a="http://schemas.openxmlformats.org/drawingml/2006/main">
+              <a:graphicData uri="http://schemas.openxmlformats.org/drawingml/2006/picture">
+                <pic:pic xmlns:pic="http://schemas.openxmlformats.org/drawingml/2006/picture">
+                  <pic:nvPicPr>
+                    <pic:cNvPr id="0" name="Picture 10"/>
+                    <pic:cNvPicPr>
+                      <a:picLocks noChangeAspect="1" noChangeArrowheads="1"/>
+                    </pic:cNvPicPr>
+                  </pic:nvPicPr>
+                  <pic:blipFill>
+                    <a:blip r:embed="rId34"/>
+                    <a:srcRect/>
+                    <a:stretch>
+                      <a:fillRect/>
+                    </a:stretch>
+                  </pic:blipFill>
+                  <pic:spPr bwMode="auto">
+                    <a:xfrm>
+                      <a:off x="0" y="0"/>
+                      <a:ext cx="5727700" cy="2613660"/>
+                    </a:xfrm>
+                    <a:prstGeom prst="rect">
+                      <a:avLst/>
+                    </a:prstGeom>
+                    <a:noFill/>
+                    <a:ln w="9525">
+                      <a:noFill/>
+                      <a:miter lim="800000"/>
+                      <a:headEnd/>
+                      <a:tailEnd/>
+                    </a:ln>
+                  </pic:spPr>
+                </pic:pic>
+              </a:graphicData>
+            </a:graphic>
+          </wp:inline>
+        </w:drawing>
+      </w:r>
+    </w:p>
+    <w:p>
+      <w:pPr>
+        <w:rPr>
+          <w:rFonts w:ascii="Consolas" w:hAnsi="Consolas"/>
+          <w:sz w:val="28"/>
+          <w:szCs w:val="28"/>
+        </w:rPr>
+      </w:pPr>
+      <w:r>
+        <w:rPr>
+          <w:rFonts w:ascii="Consolas" w:hAnsi="Consolas"/>
+          <w:sz w:val="28"/>
+          <w:szCs w:val="28"/>
+          <w:highlight w:val="yellow"/>
+        </w:rPr>
+        <w:t>Output:</w:t>
+      </w:r>
+    </w:p>
+    <w:p>
+      <w:pPr>
+        <w:rPr>
+          <w:rFonts w:ascii="Consolas" w:hAnsi="Consolas"/>
+          <w:sz w:val="28"/>
+          <w:szCs w:val="28"/>
+        </w:rPr>
+      </w:pPr>
+      <w:r>
+        <w:rPr>
+          <w:rFonts w:ascii="Consolas" w:hAnsi="Consolas"/>
+          <w:noProof/>
+          <w:sz w:val="28"/>
+          <w:szCs w:val="28"/>
+        </w:rPr>
+        <w:drawing>
+          <wp:inline distT="0" distB="0" distL="0" distR="0">
+            <wp:extent cx="3286760" cy="1319530"/>
+            <wp:effectExtent l="19050" t="0" r="8890" b="0"/>
+            <wp:docPr id="34" name="Picture 11"/>
+            <wp:cNvGraphicFramePr>
+              <a:graphicFrameLocks xmlns:a="http://schemas.openxmlformats.org/drawingml/2006/main" noChangeAspect="1"/>
+            </wp:cNvGraphicFramePr>
+            <a:graphic xmlns:a="http://schemas.openxmlformats.org/drawingml/2006/main">
+              <a:graphicData uri="http://schemas.openxmlformats.org/drawingml/2006/picture">
+                <pic:pic xmlns:pic="http://schemas.openxmlformats.org/drawingml/2006/picture">
+                  <pic:nvPicPr>
+                    <pic:cNvPr id="0" name="Picture 11"/>
+                    <pic:cNvPicPr>
+                      <a:picLocks noChangeAspect="1" noChangeArrowheads="1"/>
+                    </pic:cNvPicPr>
+                  </pic:nvPicPr>
+                  <pic:blipFill>
+                    <a:blip r:embed="rId35"/>
+                    <a:srcRect/>
+                    <a:stretch>
+                      <a:fillRect/>
+                    </a:stretch>
+                  </pic:blipFill>
+                  <pic:spPr bwMode="auto">
+                    <a:xfrm>
+                      <a:off x="0" y="0"/>
+                      <a:ext cx="3286760" cy="1319530"/>
+                    </a:xfrm>
+                    <a:prstGeom prst="rect">
+                      <a:avLst/>
+                    </a:prstGeom>
+                    <a:noFill/>
+                    <a:ln w="9525">
+                      <a:noFill/>
+                      <a:miter lim="800000"/>
+                      <a:headEnd/>
+                      <a:tailEnd/>
+                    </a:ln>
+                  </pic:spPr>
+                </pic:pic>
+              </a:graphicData>
+            </a:graphic>
+          </wp:inline>
+        </w:drawing>
+      </w:r>
+    </w:p>
+    <w:p>
+      <w:pPr>
+        <w:rPr>
+          <w:rFonts w:ascii="Consolas" w:hAnsi="Consolas"/>
+          <w:sz w:val="28"/>
+          <w:szCs w:val="28"/>
+        </w:rPr>
+      </w:pPr>
+      <w:r>
+        <w:rPr>
+          <w:rFonts w:ascii="Consolas" w:hAnsi="Consolas"/>
+          <w:sz w:val="28"/>
+          <w:szCs w:val="28"/>
+          <w:highlight w:val="yellow"/>
+        </w:rPr>
+        <w:t>Note:</w:t>
+      </w:r>
+      <w:r>
+        <w:rPr>
+          <w:rFonts w:ascii="Consolas" w:hAnsi="Consolas"/>
+          <w:sz w:val="28"/>
+          <w:szCs w:val="28"/>
+        </w:rPr>
+        <w:t xml:space="preserve"> getConnection() should be treated as a method that establishes the connection on a particular database &amp; its called usually in DAO layer</w:t>
+      </w:r>
+    </w:p>
+    <w:p>
+      <w:pPr>
+        <w:rPr>
+          <w:rFonts w:ascii="Consolas" w:hAnsi="Consolas"/>
+          <w:sz w:val="28"/>
+          <w:szCs w:val="28"/>
+        </w:rPr>
+      </w:pPr>
+      <w:r>
+        <w:rPr>
+          <w:rFonts w:ascii="Consolas" w:hAnsi="Consolas"/>
+          <w:sz w:val="28"/>
+          <w:szCs w:val="28"/>
+        </w:rPr>
+        <w:t>The above examples supply values to the object, but you can also supply dependent object to the object.</w:t>
+      </w:r>
+    </w:p>
+    <w:p>
+      <w:pPr>
+        <w:rPr>
+          <w:rFonts w:ascii="Consolas" w:hAnsi="Consolas"/>
+          <w:sz w:val="28"/>
+          <w:szCs w:val="28"/>
+        </w:rPr>
+      </w:pPr>
+      <w:r>
+        <w:rPr>
+          <w:rFonts w:ascii="Consolas" w:hAnsi="Consolas"/>
+          <w:sz w:val="28"/>
+          <w:szCs w:val="28"/>
+        </w:rPr>
+        <w:t>&lt;property name = “variable” ref = “idName”&gt;</w:t>
+      </w:r>
+    </w:p>
+    <w:p>
+      <w:pPr>
+        <w:rPr>
+          <w:rFonts w:ascii="Consolas" w:hAnsi="Consolas"/>
+          <w:sz w:val="28"/>
+          <w:szCs w:val="28"/>
+        </w:rPr>
+      </w:pPr>
+      <w:r>
+        <w:rPr>
+          <w:rFonts w:ascii="Consolas" w:hAnsi="Consolas"/>
+          <w:sz w:val="28"/>
+          <w:szCs w:val="28"/>
+        </w:rPr>
+        <w:t>&lt;constructor-arg index = “...” ref = “idName”&gt;</w:t>
+      </w:r>
+    </w:p>
+    <w:p>
+      <w:pPr>
+        <w:rPr>
+          <w:rFonts w:ascii="Consolas" w:hAnsi="Consolas"/>
+          <w:sz w:val="28"/>
+          <w:szCs w:val="28"/>
+        </w:rPr>
+      </w:pPr>
+    </w:p>
+    <w:p>
+      <w:pPr>
+        <w:rPr>
+          <w:rFonts w:ascii="Consolas" w:hAnsi="Consolas"/>
+          <w:sz w:val="28"/>
+          <w:szCs w:val="28"/>
+        </w:rPr>
+      </w:pPr>
+    </w:p>
+    <w:p>
+      <w:pPr>
+        <w:rPr>
+          <w:rFonts w:ascii="Consolas" w:hAnsi="Consolas"/>
+          <w:sz w:val="28"/>
+          <w:szCs w:val="28"/>
+        </w:rPr>
+      </w:pPr>
+    </w:p>
+    <w:p>
+      <w:pPr>
+        <w:rPr>
+          <w:rFonts w:ascii="Consolas" w:hAnsi="Consolas"/>
+          <w:sz w:val="28"/>
+          <w:szCs w:val="28"/>
+        </w:rPr>
+      </w:pPr>
+    </w:p>
+    <w:p>
+      <w:pPr>
+        <w:rPr>
+          <w:rFonts w:ascii="Consolas" w:hAnsi="Consolas"/>
+          <w:sz w:val="28"/>
+          <w:szCs w:val="28"/>
+        </w:rPr>
+      </w:pPr>
+    </w:p>
+    <w:p>
+      <w:pPr>
+        <w:rPr>
+          <w:rFonts w:ascii="Consolas" w:hAnsi="Consolas"/>
+          <w:sz w:val="28"/>
+          <w:szCs w:val="28"/>
+        </w:rPr>
+      </w:pPr>
+    </w:p>
+    <w:p>
+      <w:pPr>
+        <w:rPr>
+          <w:rFonts w:ascii="Consolas" w:hAnsi="Consolas"/>
+          <w:sz w:val="28"/>
+          <w:szCs w:val="28"/>
+        </w:rPr>
+      </w:pPr>
+    </w:p>
+    <w:p>
+      <w:pPr>
+        <w:rPr>
+          <w:rFonts w:ascii="Consolas" w:hAnsi="Consolas"/>
+          <w:sz w:val="28"/>
+          <w:szCs w:val="28"/>
+        </w:rPr>
+      </w:pPr>
+      <w:r>
+        <w:rPr>
+          <w:rFonts w:ascii="Consolas" w:hAnsi="Consolas"/>
+          <w:sz w:val="28"/>
+          <w:szCs w:val="28"/>
+          <w:highlight w:val="yellow"/>
+        </w:rPr>
+        <w:t>Supplying an object to another object</w:t>
+      </w:r>
+    </w:p>
+    <w:p>
+      <w:pPr>
+        <w:rPr>
+          <w:rFonts w:ascii="Consolas" w:hAnsi="Consolas"/>
+          <w:sz w:val="28"/>
+          <w:szCs w:val="28"/>
+        </w:rPr>
+      </w:pPr>
+      <w:r>
+        <w:rPr>
+          <w:rFonts w:ascii="Consolas" w:hAnsi="Consolas"/>
+          <w:sz w:val="28"/>
+          <w:szCs w:val="28"/>
+          <w:highlight w:val="yellow"/>
+        </w:rPr>
+        <w:t>AccountDao.java</w:t>
+      </w:r>
+    </w:p>
+    <w:p>
+      <w:pPr>
+        <w:rPr>
+          <w:rFonts w:ascii="Consolas" w:hAnsi="Consolas"/>
+          <w:sz w:val="28"/>
+          <w:szCs w:val="28"/>
+        </w:rPr>
+      </w:pPr>
+      <w:r>
+        <w:rPr>
+          <w:rFonts w:ascii="Consolas" w:hAnsi="Consolas"/>
+          <w:noProof/>
+          <w:sz w:val="28"/>
+          <w:szCs w:val="28"/>
+        </w:rPr>
+        <w:drawing>
+          <wp:inline distT="0" distB="0" distL="0" distR="0">
+            <wp:extent cx="3873500" cy="2216785"/>
+            <wp:effectExtent l="19050" t="0" r="0" b="0"/>
+            <wp:docPr id="35" name="Picture 12"/>
+            <wp:cNvGraphicFramePr>
+              <a:graphicFrameLocks xmlns:a="http://schemas.openxmlformats.org/drawingml/2006/main" noChangeAspect="1"/>
+            </wp:cNvGraphicFramePr>
+            <a:graphic xmlns:a="http://schemas.openxmlformats.org/drawingml/2006/main">
+              <a:graphicData uri="http://schemas.openxmlformats.org/drawingml/2006/picture">
+                <pic:pic xmlns:pic="http://schemas.openxmlformats.org/drawingml/2006/picture">
+                  <pic:nvPicPr>
+                    <pic:cNvPr id="0" name="Picture 12"/>
+                    <pic:cNvPicPr>
+                      <a:picLocks noChangeAspect="1" noChangeArrowheads="1"/>
+                    </pic:cNvPicPr>
+                  </pic:nvPicPr>
+                  <pic:blipFill>
+                    <a:blip r:embed="rId36"/>
+                    <a:srcRect/>
+                    <a:stretch>
+                      <a:fillRect/>
+                    </a:stretch>
+                  </pic:blipFill>
+                  <pic:spPr bwMode="auto">
+                    <a:xfrm>
+                      <a:off x="0" y="0"/>
+                      <a:ext cx="3873500" cy="2216785"/>
+                    </a:xfrm>
+                    <a:prstGeom prst="rect">
+                      <a:avLst/>
+                    </a:prstGeom>
+                    <a:noFill/>
+                    <a:ln w="9525">
+                      <a:noFill/>
+                      <a:miter lim="800000"/>
+                      <a:headEnd/>
+                      <a:tailEnd/>
+                    </a:ln>
+                  </pic:spPr>
+                </pic:pic>
+              </a:graphicData>
+            </a:graphic>
+          </wp:inline>
+        </w:drawing>
+      </w:r>
+    </w:p>
+    <w:p>
+      <w:pPr>
+        <w:rPr>
+          <w:rFonts w:ascii="Consolas" w:hAnsi="Consolas"/>
+          <w:sz w:val="28"/>
+          <w:szCs w:val="28"/>
+        </w:rPr>
+      </w:pPr>
+      <w:r>
+        <w:rPr>
+          <w:rFonts w:ascii="Consolas" w:hAnsi="Consolas"/>
+          <w:sz w:val="28"/>
+          <w:szCs w:val="28"/>
+          <w:highlight w:val="yellow"/>
+        </w:rPr>
+        <w:t>JdbcBackedDao.java</w:t>
+      </w:r>
+    </w:p>
+    <w:p>
+      <w:pPr>
+        <w:rPr>
+          <w:rFonts w:ascii="Consolas" w:hAnsi="Consolas"/>
+          <w:sz w:val="28"/>
+          <w:szCs w:val="28"/>
+        </w:rPr>
+      </w:pPr>
+      <w:r>
+        <w:rPr>
+          <w:rFonts w:ascii="Consolas" w:hAnsi="Consolas"/>
+          <w:noProof/>
+          <w:sz w:val="28"/>
+          <w:szCs w:val="28"/>
+        </w:rPr>
+        <w:lastRenderedPageBreak/>
+        <w:drawing>
+          <wp:inline distT="0" distB="0" distL="0" distR="0">
+            <wp:extent cx="5727700" cy="5072380"/>
+            <wp:effectExtent l="19050" t="0" r="6350" b="0"/>
+            <wp:docPr id="36" name="Picture 13"/>
+            <wp:cNvGraphicFramePr>
+              <a:graphicFrameLocks xmlns:a="http://schemas.openxmlformats.org/drawingml/2006/main" noChangeAspect="1"/>
+            </wp:cNvGraphicFramePr>
+            <a:graphic xmlns:a="http://schemas.openxmlformats.org/drawingml/2006/main">
+              <a:graphicData uri="http://schemas.openxmlformats.org/drawingml/2006/picture">
+                <pic:pic xmlns:pic="http://schemas.openxmlformats.org/drawingml/2006/picture">
+                  <pic:nvPicPr>
+                    <pic:cNvPr id="0" name="Picture 13"/>
+                    <pic:cNvPicPr>
+                      <a:picLocks noChangeAspect="1" noChangeArrowheads="1"/>
+                    </pic:cNvPicPr>
+                  </pic:nvPicPr>
+                  <pic:blipFill>
+                    <a:blip r:embed="rId37"/>
+                    <a:srcRect/>
+                    <a:stretch>
+                      <a:fillRect/>
+                    </a:stretch>
+                  </pic:blipFill>
+                  <pic:spPr bwMode="auto">
+                    <a:xfrm>
+                      <a:off x="0" y="0"/>
+                      <a:ext cx="5727700" cy="5072380"/>
+                    </a:xfrm>
+                    <a:prstGeom prst="rect">
+                      <a:avLst/>
+                    </a:prstGeom>
+                    <a:noFill/>
+                    <a:ln w="9525">
+                      <a:noFill/>
+                      <a:miter lim="800000"/>
+                      <a:headEnd/>
+                      <a:tailEnd/>
+                    </a:ln>
+                  </pic:spPr>
+                </pic:pic>
+              </a:graphicData>
+            </a:graphic>
+          </wp:inline>
+        </w:drawing>
+      </w:r>
+    </w:p>
+    <w:p>
+      <w:pPr>
+        <w:rPr>
+          <w:rFonts w:ascii="Consolas" w:hAnsi="Consolas"/>
+          <w:sz w:val="28"/>
+          <w:szCs w:val="28"/>
+        </w:rPr>
+      </w:pPr>
+      <w:r>
+        <w:rPr>
+          <w:rFonts w:ascii="Consolas" w:hAnsi="Consolas"/>
+          <w:sz w:val="28"/>
+          <w:szCs w:val="28"/>
+          <w:highlight w:val="yellow"/>
+        </w:rPr>
+        <w:t>beans.xml</w:t>
+      </w:r>
+    </w:p>
+    <w:p>
+      <w:pPr>
+        <w:rPr>
+          <w:rFonts w:ascii="Consolas" w:hAnsi="Consolas"/>
+          <w:sz w:val="28"/>
+          <w:szCs w:val="28"/>
+        </w:rPr>
+      </w:pPr>
+      <w:r>
+        <w:rPr>
+          <w:rFonts w:ascii="Consolas" w:hAnsi="Consolas"/>
+          <w:noProof/>
+          <w:sz w:val="28"/>
+          <w:szCs w:val="28"/>
+        </w:rPr>
+        <w:drawing>
+          <wp:inline distT="0" distB="0" distL="0" distR="0">
+            <wp:extent cx="5727700" cy="1975485"/>
+            <wp:effectExtent l="19050" t="0" r="6350" b="0"/>
+            <wp:docPr id="37" name="Picture 14"/>
+            <wp:cNvGraphicFramePr>
+              <a:graphicFrameLocks xmlns:a="http://schemas.openxmlformats.org/drawingml/2006/main" noChangeAspect="1"/>
+            </wp:cNvGraphicFramePr>
+            <a:graphic xmlns:a="http://schemas.openxmlformats.org/drawingml/2006/main">
+              <a:graphicData uri="http://schemas.openxmlformats.org/drawingml/2006/picture">
+                <pic:pic xmlns:pic="http://schemas.openxmlformats.org/drawingml/2006/picture">
+                  <pic:nvPicPr>
+                    <pic:cNvPr id="0" name="Picture 14"/>
+                    <pic:cNvPicPr>
+                      <a:picLocks noChangeAspect="1" noChangeArrowheads="1"/>
+                    </pic:cNvPicPr>
+                  </pic:nvPicPr>
+                  <pic:blipFill>
+                    <a:blip r:embed="rId38"/>
+                    <a:srcRect/>
+                    <a:stretch>
+                      <a:fillRect/>
+                    </a:stretch>
+                  </pic:blipFill>
+                  <pic:spPr bwMode="auto">
+                    <a:xfrm>
+                      <a:off x="0" y="0"/>
+                      <a:ext cx="5727700" cy="1975485"/>
+                    </a:xfrm>
+                    <a:prstGeom prst="rect">
+                      <a:avLst/>
+                    </a:prstGeom>
+                    <a:noFill/>
+                    <a:ln w="9525">
+                      <a:noFill/>
+                      <a:miter lim="800000"/>
+                      <a:headEnd/>
+                      <a:tailEnd/>
+                    </a:ln>
+                  </pic:spPr>
+                </pic:pic>
+              </a:graphicData>
+            </a:graphic>
+          </wp:inline>
+        </w:drawing>
+      </w:r>
+    </w:p>
+    <w:p>
+      <w:pPr>
+        <w:rPr>
+          <w:rFonts w:ascii="Consolas" w:hAnsi="Consolas"/>
+          <w:sz w:val="28"/>
+          <w:szCs w:val="28"/>
+        </w:rPr>
+      </w:pPr>
+      <w:r>
+        <w:rPr>
+          <w:rFonts w:ascii="Consolas" w:hAnsi="Consolas"/>
+          <w:sz w:val="28"/>
+          <w:szCs w:val="28"/>
+        </w:rPr>
+        <w:t>Note: Client program doesn’t need DbUtility instead it can take DAO instance &amp; call the methods</w:t>
+      </w:r>
+    </w:p>
+    <w:p>
+      <w:pPr>
+        <w:rPr>
+          <w:rFonts w:ascii="Consolas" w:hAnsi="Consolas"/>
+          <w:sz w:val="28"/>
+          <w:szCs w:val="28"/>
+        </w:rPr>
+      </w:pPr>
+      <w:r>
+        <w:rPr>
+          <w:rFonts w:ascii="Consolas" w:hAnsi="Consolas"/>
+          <w:sz w:val="28"/>
+          <w:szCs w:val="28"/>
+          <w:highlight w:val="yellow"/>
+        </w:rPr>
+        <w:t>SpringTest.java</w:t>
+      </w:r>
+    </w:p>
+    <w:p>
+      <w:pPr>
+        <w:rPr>
+          <w:rFonts w:ascii="Consolas" w:hAnsi="Consolas"/>
+          <w:sz w:val="28"/>
+          <w:szCs w:val="28"/>
+        </w:rPr>
+      </w:pPr>
+    </w:p>
+    <w:p>
+      <w:pPr>
+        <w:rPr>
+          <w:rFonts w:ascii="Consolas" w:hAnsi="Consolas"/>
+          <w:sz w:val="28"/>
+          <w:szCs w:val="28"/>
+        </w:rPr>
+      </w:pPr>
+      <w:r>
+        <w:rPr>
+          <w:rFonts w:ascii="Consolas" w:hAnsi="Consolas"/>
+          <w:noProof/>
+          <w:sz w:val="28"/>
+          <w:szCs w:val="28"/>
+        </w:rPr>
+        <w:drawing>
+          <wp:inline distT="0" distB="0" distL="0" distR="0">
+            <wp:extent cx="5727700" cy="2786380"/>
+            <wp:effectExtent l="19050" t="0" r="6350" b="0"/>
+            <wp:docPr id="38" name="Picture 15"/>
+            <wp:cNvGraphicFramePr>
+              <a:graphicFrameLocks xmlns:a="http://schemas.openxmlformats.org/drawingml/2006/main" noChangeAspect="1"/>
+            </wp:cNvGraphicFramePr>
+            <a:graphic xmlns:a="http://schemas.openxmlformats.org/drawingml/2006/main">
+              <a:graphicData uri="http://schemas.openxmlformats.org/drawingml/2006/picture">
+                <pic:pic xmlns:pic="http://schemas.openxmlformats.org/drawingml/2006/picture">
+                  <pic:nvPicPr>
+                    <pic:cNvPr id="0" name="Picture 15"/>
+                    <pic:cNvPicPr>
+                      <a:picLocks noChangeAspect="1" noChangeArrowheads="1"/>
+                    </pic:cNvPicPr>
+                  </pic:nvPicPr>
+                  <pic:blipFill>
+                    <a:blip r:embed="rId39"/>
+                    <a:srcRect/>
+                    <a:stretch>
+                      <a:fillRect/>
+                    </a:stretch>
+                  </pic:blipFill>
+                  <pic:spPr bwMode="auto">
+                    <a:xfrm>
+                      <a:off x="0" y="0"/>
+                      <a:ext cx="5727700" cy="2786380"/>
+                    </a:xfrm>
+                    <a:prstGeom prst="rect">
+                      <a:avLst/>
+                    </a:prstGeom>
+                    <a:noFill/>
+                    <a:ln w="9525">
+                      <a:noFill/>
+                      <a:miter lim="800000"/>
+                      <a:headEnd/>
+                      <a:tailEnd/>
+                    </a:ln>
+                  </pic:spPr>
+                </pic:pic>
+              </a:graphicData>
+            </a:graphic>
+          </wp:inline>
+        </w:drawing>
+      </w:r>
+    </w:p>
+    <w:p>
+      <w:pPr>
+        <w:rPr>
+          <w:rFonts w:ascii="Consolas" w:hAnsi="Consolas"/>
+          <w:sz w:val="28"/>
+          <w:szCs w:val="28"/>
+        </w:rPr>
+      </w:pPr>
+      <w:r>
+        <w:rPr>
+          <w:rFonts w:ascii="Consolas" w:hAnsi="Consolas"/>
+          <w:sz w:val="28"/>
+          <w:szCs w:val="28"/>
+          <w:highlight w:val="yellow"/>
+        </w:rPr>
+        <w:t>Output:</w:t>
+      </w:r>
+    </w:p>
+    <w:p>
+      <w:pPr>
+        <w:rPr>
+          <w:rFonts w:ascii="Consolas" w:hAnsi="Consolas"/>
+          <w:sz w:val="28"/>
+          <w:szCs w:val="28"/>
+        </w:rPr>
+      </w:pPr>
+      <w:r>
+        <w:rPr>
+          <w:rFonts w:ascii="Consolas" w:hAnsi="Consolas"/>
+          <w:noProof/>
+          <w:sz w:val="28"/>
+          <w:szCs w:val="28"/>
+        </w:rPr>
+        <w:drawing>
+          <wp:inline distT="0" distB="0" distL="0" distR="0">
+            <wp:extent cx="3441700" cy="1802765"/>
+            <wp:effectExtent l="19050" t="0" r="6350" b="0"/>
+            <wp:docPr id="39" name="Picture 16"/>
+            <wp:cNvGraphicFramePr>
+              <a:graphicFrameLocks xmlns:a="http://schemas.openxmlformats.org/drawingml/2006/main" noChangeAspect="1"/>
+            </wp:cNvGraphicFramePr>
+            <a:graphic xmlns:a="http://schemas.openxmlformats.org/drawingml/2006/main">
+              <a:graphicData uri="http://schemas.openxmlformats.org/drawingml/2006/picture">
+                <pic:pic xmlns:pic="http://schemas.openxmlformats.org/drawingml/2006/picture">
+                  <pic:nvPicPr>
+                    <pic:cNvPr id="0" name="Picture 16"/>
+                    <pic:cNvPicPr>
+                      <a:picLocks noChangeAspect="1" noChangeArrowheads="1"/>
+                    </pic:cNvPicPr>
+                  </pic:nvPicPr>
+                  <pic:blipFill>
+                    <a:blip r:embed="rId40"/>
+                    <a:srcRect/>
+                    <a:stretch>
+                      <a:fillRect/>
+                    </a:stretch>
+                  </pic:blipFill>
+                  <pic:spPr bwMode="auto">
+                    <a:xfrm>
+                      <a:off x="0" y="0"/>
+                      <a:ext cx="3441700" cy="1802765"/>
+                    </a:xfrm>
+                    <a:prstGeom prst="rect">
+                      <a:avLst/>
+                    </a:prstGeom>
+                    <a:noFill/>
+                    <a:ln w="9525">
+                      <a:noFill/>
+                      <a:miter lim="800000"/>
+                      <a:headEnd/>
+                      <a:tailEnd/>
+                    </a:ln>
+                  </pic:spPr>
+                </pic:pic>
+              </a:graphicData>
+            </a:graphic>
+          </wp:inline>
+        </w:drawing>
+      </w:r>
+    </w:p>
+    <w:p>
+      <w:pPr>
+        <w:rPr>
+          <w:rFonts w:ascii="Consolas" w:hAnsi="Consolas"/>
+          <w:sz w:val="28"/>
+          <w:szCs w:val="28"/>
+        </w:rPr>
+      </w:pPr>
+    </w:p>
+    <w:p>
+      <w:pPr>
+        <w:rPr>
+          <w:rFonts w:ascii="Consolas" w:hAnsi="Consolas"/>
+          <w:sz w:val="28"/>
+          <w:szCs w:val="28"/>
+        </w:rPr>
+      </w:pPr>
+      <w:r>
+        <w:rPr>
+          <w:rFonts w:ascii="Consolas" w:hAnsi="Consolas"/>
+          <w:sz w:val="28"/>
+          <w:szCs w:val="28"/>
+          <w:highlight w:val="yellow"/>
+        </w:rPr>
+        <w:t>Assignment:</w:t>
+      </w:r>
+    </w:p>
+    <w:p>
+      <w:pPr>
+        <w:pStyle w:val="ListParagraph"/>
+        <w:numPr>
+          <w:ilvl w:val="0"/>
+          <w:numId w:val="12"/>
+        </w:numPr>
+        <w:rPr>
+          <w:rFonts w:ascii="Consolas" w:hAnsi="Consolas"/>
+          <w:sz w:val="28"/>
+          <w:szCs w:val="28"/>
+        </w:rPr>
+      </w:pPr>
+      <w:r>
+        <w:rPr>
+          <w:rFonts w:ascii="Consolas" w:hAnsi="Consolas"/>
+          <w:sz w:val="28"/>
+          <w:szCs w:val="28"/>
+        </w:rPr>
+        <w:t>Pass DBUtility through constructor injection</w:t>
+      </w:r>
+    </w:p>
+    <w:p>
+      <w:pPr>
+        <w:pStyle w:val="ListParagraph"/>
+        <w:numPr>
+          <w:ilvl w:val="0"/>
+          <w:numId w:val="12"/>
+        </w:numPr>
+        <w:rPr>
+          <w:rFonts w:ascii="Consolas" w:hAnsi="Consolas"/>
+          <w:sz w:val="28"/>
+          <w:szCs w:val="28"/>
+        </w:rPr>
+      </w:pPr>
+      <w:r>
+        <w:rPr>
+          <w:rFonts w:ascii="Consolas" w:hAnsi="Consolas"/>
+          <w:sz w:val="28"/>
+          <w:szCs w:val="28"/>
+        </w:rPr>
+        <w:t>Implement another DAO like HibernateBackedDAO for the AccountDAO perform the required dependency injection the same way and call the createAccount() &amp; getAccounts() method</w:t>
+      </w:r>
+    </w:p>
+    <w:p>
+      <w:pPr>
+        <w:pStyle w:val="ListParagraph"/>
+        <w:numPr>
+          <w:ilvl w:val="0"/>
+          <w:numId w:val="12"/>
+        </w:numPr>
+        <w:rPr>
+          <w:rFonts w:ascii="Consolas" w:hAnsi="Consolas"/>
+          <w:sz w:val="28"/>
+          <w:szCs w:val="28"/>
+        </w:rPr>
+      </w:pPr>
+      <w:r>
+        <w:rPr>
+          <w:rFonts w:ascii="Consolas" w:hAnsi="Consolas"/>
+          <w:sz w:val="28"/>
+          <w:szCs w:val="28"/>
+        </w:rPr>
+        <w:t>Perform a dependency injection by adding another layer i.e., Service Layer (AccountService) and make framework to supply DAO instance to the service layer and from client code(main method) you call the methods of service layer</w:t>
+      </w:r>
+    </w:p>
+    <w:p>
+      <w:pPr>
+        <w:ind w:left="720"/>
+        <w:rPr>
+          <w:rFonts w:ascii="Consolas" w:hAnsi="Consolas"/>
+          <w:sz w:val="28"/>
+          <w:szCs w:val="28"/>
+        </w:rPr>
+      </w:pPr>
+      <w:r>
+        <w:rPr>
+          <w:rFonts w:ascii="Consolas" w:hAnsi="Consolas"/>
+          <w:sz w:val="28"/>
+          <w:szCs w:val="28"/>
+        </w:rPr>
+        <w:lastRenderedPageBreak/>
+        <w:t xml:space="preserve">Hint: AccountService interface with </w:t>
+      </w:r>
+    </w:p>
+    <w:p>
+      <w:pPr>
+        <w:pStyle w:val="ListParagraph"/>
+        <w:numPr>
+          <w:ilvl w:val="1"/>
+          <w:numId w:val="12"/>
+        </w:numPr>
+        <w:rPr>
+          <w:rFonts w:ascii="Consolas" w:hAnsi="Consolas"/>
+          <w:sz w:val="28"/>
+          <w:szCs w:val="28"/>
+        </w:rPr>
+      </w:pPr>
+      <w:r>
+        <w:rPr>
+          <w:rFonts w:ascii="Consolas" w:hAnsi="Consolas"/>
+          <w:sz w:val="28"/>
+          <w:szCs w:val="28"/>
+        </w:rPr>
+        <w:t>createAccount</w:t>
+      </w:r>
+    </w:p>
+    <w:p>
+      <w:pPr>
+        <w:pStyle w:val="ListParagraph"/>
+        <w:numPr>
+          <w:ilvl w:val="1"/>
+          <w:numId w:val="12"/>
+        </w:numPr>
+        <w:rPr>
+          <w:rFonts w:ascii="Consolas" w:hAnsi="Consolas"/>
+          <w:sz w:val="28"/>
+          <w:szCs w:val="28"/>
+        </w:rPr>
+      </w:pPr>
+      <w:r>
+        <w:rPr>
+          <w:rFonts w:ascii="Consolas" w:hAnsi="Consolas"/>
+          <w:sz w:val="28"/>
+          <w:szCs w:val="28"/>
+        </w:rPr>
+        <w:t>getAccounts</w:t>
+      </w:r>
+    </w:p>
+    <w:p>
+      <w:pPr>
+        <w:pStyle w:val="ListParagraph"/>
+        <w:numPr>
+          <w:ilvl w:val="1"/>
+          <w:numId w:val="12"/>
+        </w:numPr>
+        <w:rPr>
+          <w:rFonts w:ascii="Consolas" w:hAnsi="Consolas"/>
+          <w:sz w:val="28"/>
+          <w:szCs w:val="28"/>
+        </w:rPr>
+      </w:pPr>
+      <w:r>
+        <w:rPr>
+          <w:rFonts w:ascii="Consolas" w:hAnsi="Consolas"/>
+          <w:sz w:val="28"/>
+          <w:szCs w:val="28"/>
+        </w:rPr>
+        <w:t>getAccountsSortByName</w:t>
+      </w:r>
+    </w:p>
+    <w:p>
+      <w:pPr>
+        <w:rPr>
+          <w:rFonts w:ascii="Consolas" w:hAnsi="Consolas"/>
+          <w:sz w:val="28"/>
+          <w:szCs w:val="28"/>
+        </w:rPr>
+      </w:pPr>
+    </w:p>
+    <w:p>
+      <w:pPr>
+        <w:rPr>
+          <w:rFonts w:ascii="Consolas" w:hAnsi="Consolas"/>
+          <w:sz w:val="28"/>
+          <w:szCs w:val="28"/>
+        </w:rPr>
+      </w:pPr>
     </w:p>
     <w:p>
       <w:pPr>
@@ -5565,6 +7327,95 @@
     </w:lvl>
   </w:abstractNum>
   <w:abstractNum w:abstractNumId="7">
+    <w:nsid w:val="674B7D09"/>
+    <w:multiLevelType w:val="hybridMultilevel"/>
+    <w:tmpl w:val="3984FE9A"/>
+    <w:lvl w:ilvl="0" w:tplc="4009000F">
+      <w:start w:val="1"/>
+      <w:numFmt w:val="decimal"/>
+      <w:lvlText w:val="%1."/>
+      <w:lvlJc w:val="left"/>
+      <w:pPr>
+        <w:ind w:left="720" w:hanging="360"/>
+      </w:pPr>
+      <w:rPr>
+        <w:rFonts w:hint="default"/>
+      </w:rPr>
+    </w:lvl>
+    <w:lvl w:ilvl="1" w:tplc="40090019" w:tentative="1">
+      <w:start w:val="1"/>
+      <w:numFmt w:val="lowerLetter"/>
+      <w:lvlText w:val="%2."/>
+      <w:lvlJc w:val="left"/>
+      <w:pPr>
+        <w:ind w:left="1440" w:hanging="360"/>
+      </w:pPr>
+    </w:lvl>
+    <w:lvl w:ilvl="2" w:tplc="4009001B" w:tentative="1">
+      <w:start w:val="1"/>
+      <w:numFmt w:val="lowerRoman"/>
+      <w:lvlText w:val="%3."/>
+      <w:lvlJc w:val="right"/>
+      <w:pPr>
+        <w:ind w:left="2160" w:hanging="180"/>
+      </w:pPr>
+    </w:lvl>
+    <w:lvl w:ilvl="3" w:tplc="4009000F" w:tentative="1">
+      <w:start w:val="1"/>
+      <w:numFmt w:val="decimal"/>
+      <w:lvlText w:val="%4."/>
+      <w:lvlJc w:val="left"/>
+      <w:pPr>
+        <w:ind w:left="2880" w:hanging="360"/>
+      </w:pPr>
+    </w:lvl>
+    <w:lvl w:ilvl="4" w:tplc="40090019" w:tentative="1">
+      <w:start w:val="1"/>
+      <w:numFmt w:val="lowerLetter"/>
+      <w:lvlText w:val="%5."/>
+      <w:lvlJc w:val="left"/>
+      <w:pPr>
+        <w:ind w:left="3600" w:hanging="360"/>
+      </w:pPr>
+    </w:lvl>
+    <w:lvl w:ilvl="5" w:tplc="4009001B" w:tentative="1">
+      <w:start w:val="1"/>
+      <w:numFmt w:val="lowerRoman"/>
+      <w:lvlText w:val="%6."/>
+      <w:lvlJc w:val="right"/>
+      <w:pPr>
+        <w:ind w:left="4320" w:hanging="180"/>
+      </w:pPr>
+    </w:lvl>
+    <w:lvl w:ilvl="6" w:tplc="4009000F" w:tentative="1">
+      <w:start w:val="1"/>
+      <w:numFmt w:val="decimal"/>
+      <w:lvlText w:val="%7."/>
+      <w:lvlJc w:val="left"/>
+      <w:pPr>
+        <w:ind w:left="5040" w:hanging="360"/>
+      </w:pPr>
+    </w:lvl>
+    <w:lvl w:ilvl="7" w:tplc="40090019" w:tentative="1">
+      <w:start w:val="1"/>
+      <w:numFmt w:val="lowerLetter"/>
+      <w:lvlText w:val="%8."/>
+      <w:lvlJc w:val="left"/>
+      <w:pPr>
+        <w:ind w:left="5760" w:hanging="360"/>
+      </w:pPr>
+    </w:lvl>
+    <w:lvl w:ilvl="8" w:tplc="4009001B" w:tentative="1">
+      <w:start w:val="1"/>
+      <w:numFmt w:val="lowerRoman"/>
+      <w:lvlText w:val="%9."/>
+      <w:lvlJc w:val="right"/>
+      <w:pPr>
+        <w:ind w:left="6480" w:hanging="180"/>
+      </w:pPr>
+    </w:lvl>
+  </w:abstractNum>
+  <w:abstractNum w:abstractNumId="8">
     <w:nsid w:val="67D93A55"/>
     <w:multiLevelType w:val="hybridMultilevel"/>
     <w:tmpl w:val="608C508E"/>
@@ -5653,7 +7504,96 @@
       </w:pPr>
     </w:lvl>
   </w:abstractNum>
-  <w:abstractNum w:abstractNumId="8">
+  <w:abstractNum w:abstractNumId="9">
+    <w:nsid w:val="6BCE1036"/>
+    <w:multiLevelType w:val="hybridMultilevel"/>
+    <w:tmpl w:val="F0EC3512"/>
+    <w:lvl w:ilvl="0" w:tplc="4009000F">
+      <w:start w:val="1"/>
+      <w:numFmt w:val="decimal"/>
+      <w:lvlText w:val="%1."/>
+      <w:lvlJc w:val="left"/>
+      <w:pPr>
+        <w:ind w:left="720" w:hanging="360"/>
+      </w:pPr>
+      <w:rPr>
+        <w:rFonts w:hint="default"/>
+      </w:rPr>
+    </w:lvl>
+    <w:lvl w:ilvl="1" w:tplc="40090019">
+      <w:start w:val="1"/>
+      <w:numFmt w:val="lowerLetter"/>
+      <w:lvlText w:val="%2."/>
+      <w:lvlJc w:val="left"/>
+      <w:pPr>
+        <w:ind w:left="1440" w:hanging="360"/>
+      </w:pPr>
+    </w:lvl>
+    <w:lvl w:ilvl="2" w:tplc="4009001B" w:tentative="1">
+      <w:start w:val="1"/>
+      <w:numFmt w:val="lowerRoman"/>
+      <w:lvlText w:val="%3."/>
+      <w:lvlJc w:val="right"/>
+      <w:pPr>
+        <w:ind w:left="2160" w:hanging="180"/>
+      </w:pPr>
+    </w:lvl>
+    <w:lvl w:ilvl="3" w:tplc="4009000F" w:tentative="1">
+      <w:start w:val="1"/>
+      <w:numFmt w:val="decimal"/>
+      <w:lvlText w:val="%4."/>
+      <w:lvlJc w:val="left"/>
+      <w:pPr>
+        <w:ind w:left="2880" w:hanging="360"/>
+      </w:pPr>
+    </w:lvl>
+    <w:lvl w:ilvl="4" w:tplc="40090019" w:tentative="1">
+      <w:start w:val="1"/>
+      <w:numFmt w:val="lowerLetter"/>
+      <w:lvlText w:val="%5."/>
+      <w:lvlJc w:val="left"/>
+      <w:pPr>
+        <w:ind w:left="3600" w:hanging="360"/>
+      </w:pPr>
+    </w:lvl>
+    <w:lvl w:ilvl="5" w:tplc="4009001B" w:tentative="1">
+      <w:start w:val="1"/>
+      <w:numFmt w:val="lowerRoman"/>
+      <w:lvlText w:val="%6."/>
+      <w:lvlJc w:val="right"/>
+      <w:pPr>
+        <w:ind w:left="4320" w:hanging="180"/>
+      </w:pPr>
+    </w:lvl>
+    <w:lvl w:ilvl="6" w:tplc="4009000F" w:tentative="1">
+      <w:start w:val="1"/>
+      <w:numFmt w:val="decimal"/>
+      <w:lvlText w:val="%7."/>
+      <w:lvlJc w:val="left"/>
+      <w:pPr>
+        <w:ind w:left="5040" w:hanging="360"/>
+      </w:pPr>
+    </w:lvl>
+    <w:lvl w:ilvl="7" w:tplc="40090019" w:tentative="1">
+      <w:start w:val="1"/>
+      <w:numFmt w:val="lowerLetter"/>
+      <w:lvlText w:val="%8."/>
+      <w:lvlJc w:val="left"/>
+      <w:pPr>
+        <w:ind w:left="5760" w:hanging="360"/>
+      </w:pPr>
+    </w:lvl>
+    <w:lvl w:ilvl="8" w:tplc="4009001B" w:tentative="1">
+      <w:start w:val="1"/>
+      <w:numFmt w:val="lowerRoman"/>
+      <w:lvlText w:val="%9."/>
+      <w:lvlJc w:val="right"/>
+      <w:pPr>
+        <w:ind w:left="6480" w:hanging="180"/>
+      </w:pPr>
+    </w:lvl>
+  </w:abstractNum>
+  <w:abstractNum w:abstractNumId="10">
     <w:nsid w:val="6FAF58D6"/>
     <w:multiLevelType w:val="hybridMultilevel"/>
     <w:tmpl w:val="9E82765A"/>
@@ -5742,7 +7682,7 @@
       </w:pPr>
     </w:lvl>
   </w:abstractNum>
-  <w:abstractNum w:abstractNumId="9">
+  <w:abstractNum w:abstractNumId="11">
     <w:nsid w:val="7D934D3E"/>
     <w:multiLevelType w:val="hybridMultilevel"/>
     <w:tmpl w:val="F12CA9CC"/>
@@ -5859,7 +7799,7 @@
     <w:abstractNumId w:val="5"/>
   </w:num>
   <w:num w:numId="2">
-    <w:abstractNumId w:val="8"/>
+    <w:abstractNumId w:val="10"/>
   </w:num>
   <w:num w:numId="3">
     <w:abstractNumId w:val="3"/>
@@ -5871,19 +7811,25 @@
     <w:abstractNumId w:val="0"/>
   </w:num>
   <w:num w:numId="6">
-    <w:abstractNumId w:val="7"/>
+    <w:abstractNumId w:val="8"/>
   </w:num>
   <w:num w:numId="7">
     <w:abstractNumId w:val="4"/>
   </w:num>
   <w:num w:numId="8">
-    <w:abstractNumId w:val="9"/>
+    <w:abstractNumId w:val="11"/>
   </w:num>
   <w:num w:numId="9">
     <w:abstractNumId w:val="1"/>
   </w:num>
   <w:num w:numId="10">
     <w:abstractNumId w:val="6"/>
+  </w:num>
+  <w:num w:numId="11">
+    <w:abstractNumId w:val="7"/>
+  </w:num>
+  <w:num w:numId="12">
+    <w:abstractNumId w:val="9"/>
   </w:num>
 </w:numbering>
 </file>

</xml_diff>